<commit_message>
Completed Binary Max heap implementation
</commit_message>
<xml_diff>
--- a/Data Structures and lgorithms Running Notebook.docx
+++ b/Data Structures and lgorithms Running Notebook.docx
@@ -50,46 +50,7 @@
         </w:numPr>
       </w:pPr>
       <w:r>
-        <w:t>Watch videos on what a linked list is</w:t>
-      </w:r>
-      <w:r>
-        <w:t xml:space="preserve"> </w:t>
-      </w:r>
-    </w:p>
-    <w:p>
-      <w:pPr>
-        <w:pStyle w:val="ListParagraph"/>
-        <w:numPr>
-          <w:ilvl w:val="0"/>
-          <w:numId w:val="1"/>
-        </w:numPr>
-      </w:pPr>
-      <w:r>
-        <w:t>Determine the operations the linked list supports</w:t>
-      </w:r>
-    </w:p>
-    <w:p>
-      <w:pPr>
-        <w:pStyle w:val="ListParagraph"/>
-        <w:numPr>
-          <w:ilvl w:val="0"/>
-          <w:numId w:val="1"/>
-        </w:numPr>
-      </w:pPr>
-      <w:r>
-        <w:t>Create a skeleton class that implements the linked list and all operations. This class should not implement any functionality yet.</w:t>
-      </w:r>
-    </w:p>
-    <w:p>
-      <w:pPr>
-        <w:pStyle w:val="ListParagraph"/>
-        <w:numPr>
-          <w:ilvl w:val="0"/>
-          <w:numId w:val="1"/>
-        </w:numPr>
-      </w:pPr>
-      <w:r>
-        <w:t>Create a series of unit tests on the class to test whether all supported operations.</w:t>
+        <w:t>Select 1 fo the following 4 programming languages</w:t>
       </w:r>
     </w:p>
     <w:p>
@@ -101,7 +62,7 @@
         </w:numPr>
       </w:pPr>
       <w:r>
-        <w:t>Implement edge and corner cases such as passing null references, passing empty lists, passing objects that the class does not expect (for example pass a number where a string is expected).</w:t>
+        <w:t>Python</w:t>
       </w:r>
     </w:p>
     <w:p>
@@ -113,13 +74,7 @@
         </w:numPr>
       </w:pPr>
       <w:r>
-        <w:t>Implement stress test on the class and compare your code to code you stole from the internet. For example, a linked</w:t>
-      </w:r>
-      <w:r>
-        <w:t xml:space="preserve"> </w:t>
-      </w:r>
-      <w:r>
-        <w:t xml:space="preserve">list implementation, your implementation should be coming back exactly as a valid implementation. </w:t>
+        <w:t>JavaScript</w:t>
       </w:r>
     </w:p>
     <w:p>
@@ -131,6 +86,111 @@
         </w:numPr>
       </w:pPr>
       <w:r>
+        <w:t>Java</w:t>
+      </w:r>
+    </w:p>
+    <w:p>
+      <w:pPr>
+        <w:pStyle w:val="ListParagraph"/>
+        <w:numPr>
+          <w:ilvl w:val="1"/>
+          <w:numId w:val="1"/>
+        </w:numPr>
+      </w:pPr>
+      <w:r>
+        <w:t>C#</w:t>
+      </w:r>
+    </w:p>
+    <w:p>
+      <w:pPr>
+        <w:pStyle w:val="ListParagraph"/>
+        <w:numPr>
+          <w:ilvl w:val="0"/>
+          <w:numId w:val="1"/>
+        </w:numPr>
+      </w:pPr>
+      <w:r>
+        <w:t>Watch videos on what a linked list is</w:t>
+      </w:r>
+      <w:r>
+        <w:t xml:space="preserve"> </w:t>
+      </w:r>
+    </w:p>
+    <w:p>
+      <w:pPr>
+        <w:pStyle w:val="ListParagraph"/>
+        <w:numPr>
+          <w:ilvl w:val="0"/>
+          <w:numId w:val="1"/>
+        </w:numPr>
+      </w:pPr>
+      <w:r>
+        <w:t>Determine the operations the linked list supports</w:t>
+      </w:r>
+    </w:p>
+    <w:p>
+      <w:pPr>
+        <w:pStyle w:val="ListParagraph"/>
+        <w:numPr>
+          <w:ilvl w:val="0"/>
+          <w:numId w:val="1"/>
+        </w:numPr>
+      </w:pPr>
+      <w:r>
+        <w:t>Create a skeleton class that implements the linked list and all operations. This class should not implement any functionality yet.</w:t>
+      </w:r>
+    </w:p>
+    <w:p>
+      <w:pPr>
+        <w:pStyle w:val="ListParagraph"/>
+        <w:numPr>
+          <w:ilvl w:val="0"/>
+          <w:numId w:val="1"/>
+        </w:numPr>
+      </w:pPr>
+      <w:r>
+        <w:t>Create a series of unit tests on the class to test whether all supported operations.</w:t>
+      </w:r>
+    </w:p>
+    <w:p>
+      <w:pPr>
+        <w:pStyle w:val="ListParagraph"/>
+        <w:numPr>
+          <w:ilvl w:val="1"/>
+          <w:numId w:val="1"/>
+        </w:numPr>
+      </w:pPr>
+      <w:r>
+        <w:t>Implement edge and corner cases such as passing null references, passing empty lists, passing objects that the class does not expect (for example pass a number where a string is expected).</w:t>
+      </w:r>
+    </w:p>
+    <w:p>
+      <w:pPr>
+        <w:pStyle w:val="ListParagraph"/>
+        <w:numPr>
+          <w:ilvl w:val="1"/>
+          <w:numId w:val="1"/>
+        </w:numPr>
+      </w:pPr>
+      <w:r>
+        <w:t>Implement stress test on the class and compare your code to code you stole from the internet. For example, a linked</w:t>
+      </w:r>
+      <w:r>
+        <w:t xml:space="preserve"> </w:t>
+      </w:r>
+      <w:r>
+        <w:t xml:space="preserve">list implementation, your implementation should be coming back exactly as a valid implementation. </w:t>
+      </w:r>
+    </w:p>
+    <w:p>
+      <w:pPr>
+        <w:pStyle w:val="ListParagraph"/>
+        <w:numPr>
+          <w:ilvl w:val="1"/>
+          <w:numId w:val="1"/>
+        </w:numPr>
+      </w:pPr>
+      <w:r>
         <w:t>Show the unit tests failing</w:t>
       </w:r>
     </w:p>
@@ -227,7 +287,31 @@
         </w:numPr>
       </w:pPr>
       <w:r>
-        <w:t>Double ended queue</w:t>
+        <w:t>Binary Heap</w:t>
+      </w:r>
+    </w:p>
+    <w:p>
+      <w:pPr>
+        <w:pStyle w:val="ListParagraph"/>
+        <w:numPr>
+          <w:ilvl w:val="2"/>
+          <w:numId w:val="2"/>
+        </w:numPr>
+      </w:pPr>
+      <w:r>
+        <w:t>Max heap</w:t>
+      </w:r>
+    </w:p>
+    <w:p>
+      <w:pPr>
+        <w:pStyle w:val="ListParagraph"/>
+        <w:numPr>
+          <w:ilvl w:val="2"/>
+          <w:numId w:val="2"/>
+        </w:numPr>
+      </w:pPr>
+      <w:r>
+        <w:t>Min heap</w:t>
       </w:r>
     </w:p>
     <w:p>
@@ -241,6 +325,9 @@
       <w:r>
         <w:t>Priority Queue</w:t>
       </w:r>
+      <w:r>
+        <w:t xml:space="preserve"> Using Binary heap</w:t>
+      </w:r>
     </w:p>
     <w:p>
       <w:pPr>
@@ -251,107 +338,20 @@
         </w:numPr>
       </w:pPr>
       <w:r>
+        <w:t>Stack</w:t>
+      </w:r>
+    </w:p>
+    <w:p>
+      <w:pPr>
+        <w:pStyle w:val="ListParagraph"/>
+        <w:numPr>
+          <w:ilvl w:val="0"/>
+          <w:numId w:val="2"/>
+        </w:numPr>
+      </w:pPr>
+      <w:r>
+        <w:lastRenderedPageBreak/>
         <w:t>Trees</w:t>
-      </w:r>
-    </w:p>
-    <w:p>
-      <w:pPr>
-        <w:pStyle w:val="ListParagraph"/>
-        <w:numPr>
-          <w:ilvl w:val="0"/>
-          <w:numId w:val="2"/>
-        </w:numPr>
-      </w:pPr>
-      <w:r>
-        <w:t>Binary Tree</w:t>
-      </w:r>
-      <w:r>
-        <w:t xml:space="preserve"> </w:t>
-      </w:r>
-    </w:p>
-    <w:p>
-      <w:pPr>
-        <w:pStyle w:val="ListParagraph"/>
-        <w:numPr>
-          <w:ilvl w:val="0"/>
-          <w:numId w:val="2"/>
-        </w:numPr>
-      </w:pPr>
-      <w:r>
-        <w:t>Binary Search Tree</w:t>
-      </w:r>
-    </w:p>
-    <w:p>
-      <w:pPr>
-        <w:pStyle w:val="ListParagraph"/>
-        <w:numPr>
-          <w:ilvl w:val="0"/>
-          <w:numId w:val="2"/>
-        </w:numPr>
-      </w:pPr>
-      <w:r>
-        <w:t>AVL Tree</w:t>
-      </w:r>
-    </w:p>
-    <w:p>
-      <w:pPr>
-        <w:pStyle w:val="ListParagraph"/>
-        <w:numPr>
-          <w:ilvl w:val="0"/>
-          <w:numId w:val="2"/>
-        </w:numPr>
-      </w:pPr>
-      <w:r>
-        <w:t>Splay Tree</w:t>
-      </w:r>
-    </w:p>
-    <w:p>
-      <w:pPr>
-        <w:pStyle w:val="ListParagraph"/>
-        <w:numPr>
-          <w:ilvl w:val="0"/>
-          <w:numId w:val="2"/>
-        </w:numPr>
-      </w:pPr>
-      <w:r>
-        <w:t>Heap</w:t>
-      </w:r>
-    </w:p>
-    <w:p>
-      <w:pPr>
-        <w:pStyle w:val="ListParagraph"/>
-        <w:numPr>
-          <w:ilvl w:val="0"/>
-          <w:numId w:val="2"/>
-        </w:numPr>
-      </w:pPr>
-      <w:r>
-        <w:t>Stack</w:t>
-      </w:r>
-    </w:p>
-    <w:p>
-      <w:pPr>
-        <w:pStyle w:val="ListParagraph"/>
-        <w:numPr>
-          <w:ilvl w:val="0"/>
-          <w:numId w:val="2"/>
-        </w:numPr>
-      </w:pPr>
-      <w:r>
-        <w:t>Disjoint Set</w:t>
-      </w:r>
-    </w:p>
-    <w:p>
-      <w:pPr>
-        <w:pStyle w:val="ListParagraph"/>
-        <w:numPr>
-          <w:ilvl w:val="0"/>
-          <w:numId w:val="2"/>
-        </w:numPr>
-      </w:pPr>
-      <w:r>
-        <w:lastRenderedPageBreak/>
-        <w:t>Hash Table</w:t>
       </w:r>
     </w:p>
     <w:p>
@@ -363,7 +363,10 @@
         </w:numPr>
       </w:pPr>
       <w:r>
-        <w:t>Hash Function</w:t>
+        <w:t>Binary Tree</w:t>
+      </w:r>
+      <w:r>
+        <w:t xml:space="preserve"> </w:t>
       </w:r>
     </w:p>
     <w:p>
@@ -375,6 +378,114 @@
         </w:numPr>
       </w:pPr>
       <w:r>
+        <w:t>Binary Search Tree</w:t>
+      </w:r>
+    </w:p>
+    <w:p>
+      <w:pPr>
+        <w:pStyle w:val="ListParagraph"/>
+        <w:numPr>
+          <w:ilvl w:val="1"/>
+          <w:numId w:val="2"/>
+        </w:numPr>
+      </w:pPr>
+      <w:r>
+        <w:t>AVL Tree</w:t>
+      </w:r>
+    </w:p>
+    <w:p>
+      <w:pPr>
+        <w:pStyle w:val="ListParagraph"/>
+        <w:numPr>
+          <w:ilvl w:val="1"/>
+          <w:numId w:val="2"/>
+        </w:numPr>
+      </w:pPr>
+      <w:r>
+        <w:t>Splay Tree</w:t>
+      </w:r>
+    </w:p>
+    <w:p>
+      <w:pPr>
+        <w:pStyle w:val="ListParagraph"/>
+        <w:numPr>
+          <w:ilvl w:val="1"/>
+          <w:numId w:val="2"/>
+        </w:numPr>
+      </w:pPr>
+      <w:r>
+        <w:t>Breadth first search in trees</w:t>
+      </w:r>
+    </w:p>
+    <w:p>
+      <w:pPr>
+        <w:pStyle w:val="ListParagraph"/>
+        <w:numPr>
+          <w:ilvl w:val="0"/>
+          <w:numId w:val="2"/>
+        </w:numPr>
+      </w:pPr>
+      <w:r>
+        <w:t>Heap</w:t>
+      </w:r>
+    </w:p>
+    <w:p>
+      <w:pPr>
+        <w:pStyle w:val="ListParagraph"/>
+        <w:numPr>
+          <w:ilvl w:val="0"/>
+          <w:numId w:val="2"/>
+        </w:numPr>
+      </w:pPr>
+      <w:r>
+        <w:t>Stack</w:t>
+      </w:r>
+    </w:p>
+    <w:p>
+      <w:pPr>
+        <w:pStyle w:val="ListParagraph"/>
+        <w:numPr>
+          <w:ilvl w:val="0"/>
+          <w:numId w:val="2"/>
+        </w:numPr>
+      </w:pPr>
+      <w:r>
+        <w:t>Disjoint Set</w:t>
+      </w:r>
+    </w:p>
+    <w:p>
+      <w:pPr>
+        <w:pStyle w:val="ListParagraph"/>
+        <w:numPr>
+          <w:ilvl w:val="0"/>
+          <w:numId w:val="2"/>
+        </w:numPr>
+      </w:pPr>
+      <w:r>
+        <w:t>Hash Table</w:t>
+      </w:r>
+    </w:p>
+    <w:p>
+      <w:pPr>
+        <w:pStyle w:val="ListParagraph"/>
+        <w:numPr>
+          <w:ilvl w:val="1"/>
+          <w:numId w:val="2"/>
+        </w:numPr>
+      </w:pPr>
+      <w:r>
+        <w:t>Hash Function</w:t>
+      </w:r>
+    </w:p>
+    <w:p>
+      <w:pPr>
+        <w:pStyle w:val="ListParagraph"/>
+        <w:numPr>
+          <w:ilvl w:val="1"/>
+          <w:numId w:val="2"/>
+        </w:numPr>
+      </w:pPr>
+      <w:r>
         <w:t>Distributed Hash Table</w:t>
       </w:r>
     </w:p>
@@ -382,11 +493,35 @@
       <w:pPr>
         <w:pStyle w:val="ListParagraph"/>
         <w:numPr>
-          <w:ilvl w:val="0"/>
+          <w:ilvl w:val="1"/>
           <w:numId w:val="2"/>
         </w:numPr>
       </w:pPr>
       <w:r>
+        <w:t>Hash map</w:t>
+      </w:r>
+    </w:p>
+    <w:p>
+      <w:pPr>
+        <w:pStyle w:val="ListParagraph"/>
+        <w:numPr>
+          <w:ilvl w:val="1"/>
+          <w:numId w:val="2"/>
+        </w:numPr>
+      </w:pPr>
+      <w:r>
+        <w:t>Hash set</w:t>
+      </w:r>
+    </w:p>
+    <w:p>
+      <w:pPr>
+        <w:pStyle w:val="ListParagraph"/>
+        <w:numPr>
+          <w:ilvl w:val="0"/>
+          <w:numId w:val="2"/>
+        </w:numPr>
+      </w:pPr>
+      <w:r>
         <w:t>Graph</w:t>
       </w:r>
     </w:p>
@@ -406,6 +541,30 @@
       </w:pPr>
       <w:r>
         <w:t>Rabin-Karm Algorithm</w:t>
+      </w:r>
+    </w:p>
+    <w:p>
+      <w:pPr>
+        <w:pStyle w:val="ListParagraph"/>
+        <w:numPr>
+          <w:ilvl w:val="0"/>
+          <w:numId w:val="3"/>
+        </w:numPr>
+      </w:pPr>
+      <w:r>
+        <w:t>Heap sort</w:t>
+      </w:r>
+    </w:p>
+    <w:p>
+      <w:pPr>
+        <w:pStyle w:val="ListParagraph"/>
+        <w:numPr>
+          <w:ilvl w:val="0"/>
+          <w:numId w:val="3"/>
+        </w:numPr>
+      </w:pPr>
+      <w:r>
+        <w:t>Breadth first search in trees</w:t>
       </w:r>
     </w:p>
     <w:p>
@@ -768,6 +927,430 @@
           <w:rFonts w:ascii="Roboto" w:hAnsi="Roboto"/>
         </w:rPr>
         <w:t> Get the last item from queue.</w:t>
+      </w:r>
+    </w:p>
+    <w:p>
+      <w:pPr>
+        <w:rPr>
+          <w:rFonts w:ascii="Roboto" w:eastAsia="Times New Roman" w:hAnsi="Roboto" w:cs="Times New Roman"/>
+          <w:sz w:val="24"/>
+          <w:szCs w:val="24"/>
+        </w:rPr>
+      </w:pPr>
+      <w:r>
+        <w:rPr>
+          <w:rFonts w:ascii="Roboto" w:hAnsi="Roboto"/>
+        </w:rPr>
+        <w:br w:type="page"/>
+      </w:r>
+    </w:p>
+    <w:p>
+      <w:pPr>
+        <w:pStyle w:val="NormalWeb"/>
+        <w:shd w:val="clear" w:color="auto" w:fill="FFFFFF"/>
+        <w:spacing w:before="0" w:beforeAutospacing="0" w:after="0" w:afterAutospacing="0"/>
+        <w:textAlignment w:val="baseline"/>
+        <w:rPr>
+          <w:rFonts w:ascii="Roboto" w:hAnsi="Roboto"/>
+        </w:rPr>
+      </w:pPr>
+      <w:r>
+        <w:rPr>
+          <w:rFonts w:ascii="Roboto" w:hAnsi="Roboto"/>
+        </w:rPr>
+        <w:lastRenderedPageBreak/>
+        <w:t>Binary Max Heap</w:t>
+      </w:r>
+    </w:p>
+    <w:p>
+      <w:pPr>
+        <w:pStyle w:val="NormalWeb"/>
+        <w:shd w:val="clear" w:color="auto" w:fill="FFFFFF"/>
+        <w:spacing w:before="0" w:beforeAutospacing="0" w:after="0" w:afterAutospacing="0"/>
+        <w:textAlignment w:val="baseline"/>
+        <w:rPr>
+          <w:rFonts w:ascii="Roboto" w:hAnsi="Roboto"/>
+        </w:rPr>
+      </w:pPr>
+    </w:p>
+    <w:p>
+      <w:pPr>
+        <w:pStyle w:val="NormalWeb"/>
+        <w:shd w:val="clear" w:color="auto" w:fill="FFFFFF"/>
+        <w:spacing w:before="0" w:beforeAutospacing="0" w:after="0" w:afterAutospacing="0"/>
+        <w:textAlignment w:val="baseline"/>
+        <w:rPr>
+          <w:rFonts w:ascii="Roboto" w:hAnsi="Roboto"/>
+        </w:rPr>
+      </w:pPr>
+      <w:r>
+        <w:rPr>
+          <w:rFonts w:ascii="Roboto" w:hAnsi="Roboto"/>
+        </w:rPr>
+        <w:t>What is a Binary Max Heap</w:t>
+      </w:r>
+    </w:p>
+    <w:p>
+      <w:pPr>
+        <w:pStyle w:val="NormalWeb"/>
+        <w:shd w:val="clear" w:color="auto" w:fill="FFFFFF"/>
+        <w:spacing w:before="0" w:beforeAutospacing="0" w:after="0" w:afterAutospacing="0"/>
+        <w:textAlignment w:val="baseline"/>
+        <w:rPr>
+          <w:rFonts w:ascii="Roboto" w:hAnsi="Roboto"/>
+        </w:rPr>
+      </w:pPr>
+    </w:p>
+    <w:p>
+      <w:pPr>
+        <w:pStyle w:val="NormalWeb"/>
+        <w:shd w:val="clear" w:color="auto" w:fill="FFFFFF"/>
+        <w:spacing w:before="0" w:beforeAutospacing="0" w:after="0" w:afterAutospacing="0"/>
+        <w:textAlignment w:val="baseline"/>
+        <w:rPr>
+          <w:rFonts w:ascii="Roboto" w:hAnsi="Roboto"/>
+        </w:rPr>
+      </w:pPr>
+      <w:r>
+        <w:rPr>
+          <w:rFonts w:ascii="Roboto" w:hAnsi="Roboto"/>
+        </w:rPr>
+        <w:t>Maintain the following invariants</w:t>
+      </w:r>
+    </w:p>
+    <w:p>
+      <w:pPr>
+        <w:pStyle w:val="NormalWeb"/>
+        <w:shd w:val="clear" w:color="auto" w:fill="FFFFFF"/>
+        <w:spacing w:before="0" w:beforeAutospacing="0" w:after="0" w:afterAutospacing="0"/>
+        <w:textAlignment w:val="baseline"/>
+        <w:rPr>
+          <w:rFonts w:ascii="Roboto" w:hAnsi="Roboto"/>
+        </w:rPr>
+      </w:pPr>
+      <w:r>
+        <w:rPr>
+          <w:rFonts w:ascii="Roboto" w:hAnsi="Roboto"/>
+        </w:rPr>
+        <w:t>Use an array to implement to binary max heap.</w:t>
+      </w:r>
+    </w:p>
+    <w:p>
+      <w:pPr>
+        <w:pStyle w:val="NormalWeb"/>
+        <w:shd w:val="clear" w:color="auto" w:fill="FFFFFF"/>
+        <w:spacing w:before="0" w:beforeAutospacing="0" w:after="0" w:afterAutospacing="0"/>
+        <w:textAlignment w:val="baseline"/>
+        <w:rPr>
+          <w:rFonts w:ascii="Roboto" w:hAnsi="Roboto"/>
+        </w:rPr>
+      </w:pPr>
+      <w:r>
+        <w:rPr>
+          <w:rFonts w:ascii="Roboto" w:hAnsi="Roboto"/>
+        </w:rPr>
+        <w:t>Any new items will be added to the</w:t>
+      </w:r>
+      <w:r>
+        <w:rPr>
+          <w:rFonts w:ascii="Roboto" w:hAnsi="Roboto"/>
+        </w:rPr>
+        <w:t xml:space="preserve"> right most leaf </w:t>
+      </w:r>
+      <w:r>
+        <w:rPr>
+          <w:rFonts w:ascii="Roboto" w:hAnsi="Roboto"/>
+        </w:rPr>
+        <w:t xml:space="preserve">in the </w:t>
+      </w:r>
+      <w:r>
+        <w:rPr>
+          <w:rFonts w:ascii="Roboto" w:hAnsi="Roboto"/>
+        </w:rPr>
+        <w:t>tree</w:t>
+      </w:r>
+      <w:r>
+        <w:rPr>
+          <w:rFonts w:ascii="Roboto" w:hAnsi="Roboto"/>
+        </w:rPr>
+        <w:t>.</w:t>
+      </w:r>
+    </w:p>
+    <w:p>
+      <w:pPr>
+        <w:pStyle w:val="NormalWeb"/>
+        <w:shd w:val="clear" w:color="auto" w:fill="FFFFFF"/>
+        <w:spacing w:before="0" w:beforeAutospacing="0" w:after="0" w:afterAutospacing="0"/>
+        <w:textAlignment w:val="baseline"/>
+        <w:rPr>
+          <w:rFonts w:ascii="Roboto" w:hAnsi="Roboto"/>
+        </w:rPr>
+      </w:pPr>
+      <w:r>
+        <w:rPr>
+          <w:rFonts w:ascii="Roboto" w:hAnsi="Roboto"/>
+        </w:rPr>
+        <w:t>If the item added is smaller or equal to parent, do nothing as invariant is maintained. If item added is larger, then sift up until it can’t be sifted up anymore.</w:t>
+      </w:r>
+    </w:p>
+    <w:p>
+      <w:pPr>
+        <w:pStyle w:val="NormalWeb"/>
+        <w:shd w:val="clear" w:color="auto" w:fill="FFFFFF"/>
+        <w:spacing w:before="0" w:beforeAutospacing="0" w:after="0" w:afterAutospacing="0"/>
+        <w:textAlignment w:val="baseline"/>
+        <w:rPr>
+          <w:rFonts w:ascii="Roboto" w:hAnsi="Roboto"/>
+        </w:rPr>
+      </w:pPr>
+    </w:p>
+    <w:p>
+      <w:pPr>
+        <w:pStyle w:val="NormalWeb"/>
+        <w:shd w:val="clear" w:color="auto" w:fill="FFFFFF"/>
+        <w:spacing w:before="0" w:beforeAutospacing="0" w:after="0" w:afterAutospacing="0"/>
+        <w:textAlignment w:val="baseline"/>
+        <w:rPr>
+          <w:rFonts w:ascii="Roboto" w:hAnsi="Roboto"/>
+        </w:rPr>
+      </w:pPr>
+    </w:p>
+    <w:p>
+      <w:pPr>
+        <w:pStyle w:val="NormalWeb"/>
+        <w:shd w:val="clear" w:color="auto" w:fill="FFFFFF"/>
+        <w:spacing w:before="0" w:beforeAutospacing="0" w:after="0" w:afterAutospacing="0"/>
+        <w:textAlignment w:val="baseline"/>
+        <w:rPr>
+          <w:rFonts w:ascii="Roboto" w:hAnsi="Roboto"/>
+        </w:rPr>
+      </w:pPr>
+      <w:r>
+        <w:rPr>
+          <w:rFonts w:ascii="Roboto" w:hAnsi="Roboto"/>
+        </w:rPr>
+        <w:t>Operations</w:t>
+      </w:r>
+    </w:p>
+    <w:p>
+      <w:pPr>
+        <w:pStyle w:val="NormalWeb"/>
+        <w:shd w:val="clear" w:color="auto" w:fill="FFFFFF"/>
+        <w:spacing w:before="0" w:beforeAutospacing="0" w:after="0" w:afterAutospacing="0"/>
+        <w:textAlignment w:val="baseline"/>
+        <w:rPr>
+          <w:rFonts w:ascii="Roboto" w:hAnsi="Roboto"/>
+        </w:rPr>
+      </w:pPr>
+      <w:r>
+        <w:rPr>
+          <w:rFonts w:ascii="Roboto" w:hAnsi="Roboto"/>
+        </w:rPr>
+        <w:t xml:space="preserve">GetMax – Only return the max </w:t>
+      </w:r>
+    </w:p>
+    <w:p>
+      <w:pPr>
+        <w:pStyle w:val="NormalWeb"/>
+        <w:shd w:val="clear" w:color="auto" w:fill="FFFFFF"/>
+        <w:spacing w:before="0" w:beforeAutospacing="0" w:after="0" w:afterAutospacing="0"/>
+        <w:textAlignment w:val="baseline"/>
+        <w:rPr>
+          <w:rFonts w:ascii="Roboto" w:hAnsi="Roboto"/>
+        </w:rPr>
+      </w:pPr>
+      <w:r>
+        <w:rPr>
+          <w:rFonts w:ascii="Roboto" w:hAnsi="Roboto"/>
+        </w:rPr>
+        <w:t xml:space="preserve">InsertNode -  Insert Node into </w:t>
+      </w:r>
+      <w:r>
+        <w:rPr>
+          <w:rFonts w:ascii="Roboto" w:hAnsi="Roboto"/>
+        </w:rPr>
+        <w:t>right most</w:t>
+      </w:r>
+      <w:r>
+        <w:rPr>
+          <w:rFonts w:ascii="Roboto" w:hAnsi="Roboto"/>
+        </w:rPr>
+        <w:t xml:space="preserve"> leaf in the tree and sift up</w:t>
+      </w:r>
+    </w:p>
+    <w:p>
+      <w:pPr>
+        <w:pStyle w:val="NormalWeb"/>
+        <w:shd w:val="clear" w:color="auto" w:fill="FFFFFF"/>
+        <w:spacing w:before="0" w:beforeAutospacing="0" w:after="0" w:afterAutospacing="0"/>
+        <w:textAlignment w:val="baseline"/>
+        <w:rPr>
+          <w:rFonts w:ascii="Roboto" w:hAnsi="Roboto"/>
+        </w:rPr>
+      </w:pPr>
+      <w:r>
+        <w:rPr>
+          <w:rFonts w:ascii="Roboto" w:hAnsi="Roboto"/>
+        </w:rPr>
+        <w:t xml:space="preserve">Extract Max – Extract the max item by replacing </w:t>
+      </w:r>
+      <w:r>
+        <w:rPr>
+          <w:rFonts w:ascii="Roboto" w:hAnsi="Roboto"/>
+        </w:rPr>
+        <w:t>last</w:t>
+      </w:r>
+      <w:r>
+        <w:rPr>
+          <w:rFonts w:ascii="Roboto" w:hAnsi="Roboto"/>
+        </w:rPr>
+        <w:t xml:space="preserve"> bottom leaf</w:t>
+      </w:r>
+      <w:r>
+        <w:rPr>
+          <w:rFonts w:ascii="Roboto" w:hAnsi="Roboto"/>
+        </w:rPr>
+        <w:t xml:space="preserve"> (right most leaf)</w:t>
+      </w:r>
+      <w:r>
+        <w:rPr>
+          <w:rFonts w:ascii="Roboto" w:hAnsi="Roboto"/>
+        </w:rPr>
+        <w:t xml:space="preserve"> with the root and then cutting the max item. Then sift down the root node until it gets to the right place</w:t>
+      </w:r>
+      <w:r>
+        <w:rPr>
+          <w:rFonts w:ascii="Roboto" w:hAnsi="Roboto"/>
+        </w:rPr>
+        <w:t xml:space="preserve">. Be sure that the function returns </w:t>
+      </w:r>
+      <w:r>
+        <w:rPr>
+          <w:rFonts w:ascii="Roboto" w:hAnsi="Roboto"/>
+        </w:rPr>
+        <w:t>the new state of the array</w:t>
+      </w:r>
+      <w:r>
+        <w:rPr>
+          <w:rFonts w:ascii="Roboto" w:hAnsi="Roboto"/>
+        </w:rPr>
+        <w:t>.</w:t>
+      </w:r>
+    </w:p>
+    <w:p>
+      <w:pPr>
+        <w:pStyle w:val="NormalWeb"/>
+        <w:shd w:val="clear" w:color="auto" w:fill="FFFFFF"/>
+        <w:spacing w:before="0" w:beforeAutospacing="0" w:after="0" w:afterAutospacing="0"/>
+        <w:textAlignment w:val="baseline"/>
+        <w:rPr>
+          <w:rFonts w:ascii="Roboto" w:hAnsi="Roboto"/>
+        </w:rPr>
+      </w:pPr>
+      <w:r>
+        <w:rPr>
+          <w:rFonts w:ascii="Roboto" w:hAnsi="Roboto"/>
+        </w:rPr>
+        <w:t xml:space="preserve">Change Priority – if priority is increasing, then check if the priority is higher than the parent. If it is, then sift up. If priority is decreasing, then </w:t>
+      </w:r>
+      <w:r>
+        <w:rPr>
+          <w:rFonts w:ascii="Roboto" w:hAnsi="Roboto"/>
+        </w:rPr>
+        <w:t>siftdown.</w:t>
+      </w:r>
+    </w:p>
+    <w:p>
+      <w:pPr>
+        <w:pStyle w:val="NormalWeb"/>
+        <w:shd w:val="clear" w:color="auto" w:fill="FFFFFF"/>
+        <w:spacing w:before="0" w:beforeAutospacing="0" w:after="0" w:afterAutospacing="0"/>
+        <w:textAlignment w:val="baseline"/>
+        <w:rPr>
+          <w:rFonts w:ascii="Roboto" w:hAnsi="Roboto"/>
+        </w:rPr>
+      </w:pPr>
+      <w:r>
+        <w:rPr>
+          <w:rFonts w:ascii="Roboto" w:hAnsi="Roboto"/>
+        </w:rPr>
+        <w:t>Remove Element – Change the priority of the element to max plus 1. Sift up and then run extract max</w:t>
+      </w:r>
+      <w:r>
+        <w:rPr>
+          <w:rFonts w:ascii="Roboto" w:hAnsi="Roboto"/>
+        </w:rPr>
+        <w:t>.</w:t>
+      </w:r>
+    </w:p>
+    <w:p>
+      <w:pPr>
+        <w:pStyle w:val="NormalWeb"/>
+        <w:shd w:val="clear" w:color="auto" w:fill="FFFFFF"/>
+        <w:spacing w:before="0" w:beforeAutospacing="0" w:after="0" w:afterAutospacing="0"/>
+        <w:textAlignment w:val="baseline"/>
+        <w:rPr>
+          <w:rFonts w:ascii="Roboto" w:hAnsi="Roboto"/>
+        </w:rPr>
+      </w:pPr>
+      <w:r>
+        <w:rPr>
+          <w:rFonts w:ascii="Roboto" w:hAnsi="Roboto"/>
+        </w:rPr>
+        <w:t xml:space="preserve">Sift up </w:t>
+      </w:r>
+      <w:r>
+        <w:rPr>
+          <w:rFonts w:ascii="Roboto" w:hAnsi="Roboto"/>
+        </w:rPr>
+        <w:t>–</w:t>
+      </w:r>
+      <w:r>
+        <w:rPr>
+          <w:rFonts w:ascii="Roboto" w:hAnsi="Roboto"/>
+        </w:rPr>
+        <w:t xml:space="preserve"> </w:t>
+      </w:r>
+      <w:r>
+        <w:rPr>
+          <w:rFonts w:ascii="Roboto" w:hAnsi="Roboto"/>
+        </w:rPr>
+        <w:t xml:space="preserve">get parent and if </w:t>
+      </w:r>
+      <w:r>
+        <w:rPr>
+          <w:rFonts w:ascii="Roboto" w:hAnsi="Roboto"/>
+        </w:rPr>
+        <w:t>smaller</w:t>
+      </w:r>
+      <w:r>
+        <w:rPr>
+          <w:rFonts w:ascii="Roboto" w:hAnsi="Roboto"/>
+        </w:rPr>
+        <w:t xml:space="preserve"> then swap</w:t>
+      </w:r>
+      <w:r>
+        <w:rPr>
+          <w:rFonts w:ascii="Roboto" w:hAnsi="Roboto"/>
+        </w:rPr>
+        <w:t xml:space="preserve"> up</w:t>
+      </w:r>
+    </w:p>
+    <w:p>
+      <w:pPr>
+        <w:pStyle w:val="NormalWeb"/>
+        <w:shd w:val="clear" w:color="auto" w:fill="FFFFFF"/>
+        <w:spacing w:before="0" w:beforeAutospacing="0" w:after="0" w:afterAutospacing="0"/>
+        <w:textAlignment w:val="baseline"/>
+        <w:rPr>
+          <w:rFonts w:ascii="Roboto" w:hAnsi="Roboto"/>
+        </w:rPr>
+      </w:pPr>
+      <w:r>
+        <w:rPr>
+          <w:rFonts w:ascii="Roboto" w:hAnsi="Roboto"/>
+        </w:rPr>
+        <w:t>Get parent -</w:t>
       </w:r>
     </w:p>
     <w:p/>
@@ -986,7 +1569,7 @@
         <w:ind w:left="1440" w:hanging="360"/>
       </w:pPr>
     </w:lvl>
-    <w:lvl w:ilvl="2" w:tplc="0409001B" w:tentative="1">
+    <w:lvl w:ilvl="2" w:tplc="0409001B">
       <w:start w:val="1"/>
       <w:numFmt w:val="lowerRoman"/>
       <w:lvlText w:val="%3."/>

</xml_diff>

<commit_message>
Implemented stack data structure in Java
</commit_message>
<xml_diff>
--- a/Data Structures and lgorithms Running Notebook.docx
+++ b/Data Structures and lgorithms Running Notebook.docx
@@ -277,6 +277,9 @@
       <w:r>
         <w:t>Queue</w:t>
       </w:r>
+      <w:r>
+        <w:t xml:space="preserve"> - Done</w:t>
+      </w:r>
     </w:p>
     <w:p>
       <w:pPr>
@@ -289,6 +292,9 @@
       <w:r>
         <w:t>Binary Heap</w:t>
       </w:r>
+      <w:r>
+        <w:t xml:space="preserve"> - Done</w:t>
+      </w:r>
     </w:p>
     <w:p>
       <w:pPr>
@@ -301,17 +307,8 @@
       <w:r>
         <w:t>Max heap</w:t>
       </w:r>
-    </w:p>
-    <w:p>
-      <w:pPr>
-        <w:pStyle w:val="ListParagraph"/>
-        <w:numPr>
-          <w:ilvl w:val="2"/>
-          <w:numId w:val="2"/>
-        </w:numPr>
-      </w:pPr>
-      <w:r>
-        <w:t>Min heap</w:t>
+      <w:r>
+        <w:t xml:space="preserve"> -Done</w:t>
       </w:r>
     </w:p>
     <w:p>
@@ -328,6 +325,9 @@
       <w:r>
         <w:t xml:space="preserve"> Using Binary heap</w:t>
       </w:r>
+      <w:r>
+        <w:t xml:space="preserve"> – Done All the same operations as binary max heap</w:t>
+      </w:r>
     </w:p>
     <w:p>
       <w:pPr>
@@ -350,7 +350,6 @@
         </w:numPr>
       </w:pPr>
       <w:r>
-        <w:lastRenderedPageBreak/>
         <w:t>Trees</w:t>
       </w:r>
     </w:p>
@@ -363,6 +362,7 @@
         </w:numPr>
       </w:pPr>
       <w:r>
+        <w:lastRenderedPageBreak/>
         <w:t>Binary Tree</w:t>
       </w:r>
       <w:r>
@@ -961,6 +961,12 @@
         <w:lastRenderedPageBreak/>
         <w:t>Binary Max Heap</w:t>
       </w:r>
+      <w:r>
+        <w:rPr>
+          <w:rFonts w:ascii="Roboto" w:hAnsi="Roboto"/>
+        </w:rPr>
+        <w:t xml:space="preserve"> – Done in Javascript</w:t>
+      </w:r>
     </w:p>
     <w:p>
       <w:pPr>
@@ -1351,6 +1357,230 @@
           <w:rFonts w:ascii="Roboto" w:hAnsi="Roboto"/>
         </w:rPr>
         <w:t>Get parent -</w:t>
+      </w:r>
+    </w:p>
+    <w:p>
+      <w:pPr>
+        <w:rPr>
+          <w:rFonts w:ascii="Roboto" w:eastAsia="Times New Roman" w:hAnsi="Roboto" w:cs="Times New Roman"/>
+          <w:sz w:val="24"/>
+          <w:szCs w:val="24"/>
+        </w:rPr>
+      </w:pPr>
+      <w:r>
+        <w:rPr>
+          <w:rFonts w:ascii="Roboto" w:hAnsi="Roboto"/>
+        </w:rPr>
+        <w:br w:type="page"/>
+      </w:r>
+    </w:p>
+    <w:p>
+      <w:pPr>
+        <w:pStyle w:val="NormalWeb"/>
+        <w:shd w:val="clear" w:color="auto" w:fill="FFFFFF"/>
+        <w:spacing w:before="0" w:beforeAutospacing="0" w:after="0" w:afterAutospacing="0"/>
+        <w:textAlignment w:val="baseline"/>
+        <w:rPr>
+          <w:rFonts w:ascii="Roboto" w:hAnsi="Roboto"/>
+        </w:rPr>
+      </w:pPr>
+      <w:r>
+        <w:rPr>
+          <w:rFonts w:ascii="Roboto" w:hAnsi="Roboto"/>
+        </w:rPr>
+        <w:lastRenderedPageBreak/>
+        <w:t>Stack</w:t>
+      </w:r>
+      <w:r>
+        <w:rPr>
+          <w:rFonts w:ascii="Roboto" w:hAnsi="Roboto"/>
+        </w:rPr>
+        <w:t xml:space="preserve"> – Done implemented in Java</w:t>
+      </w:r>
+    </w:p>
+    <w:p>
+      <w:pPr>
+        <w:pStyle w:val="NormalWeb"/>
+        <w:shd w:val="clear" w:color="auto" w:fill="FFFFFF"/>
+        <w:spacing w:before="0" w:beforeAutospacing="0" w:after="0" w:afterAutospacing="0"/>
+        <w:textAlignment w:val="baseline"/>
+        <w:rPr>
+          <w:rFonts w:ascii="Roboto" w:hAnsi="Roboto"/>
+        </w:rPr>
+      </w:pPr>
+    </w:p>
+    <w:p>
+      <w:pPr>
+        <w:pStyle w:val="NormalWeb"/>
+        <w:numPr>
+          <w:ilvl w:val="0"/>
+          <w:numId w:val="4"/>
+        </w:numPr>
+        <w:shd w:val="clear" w:color="auto" w:fill="FFFFFF"/>
+        <w:spacing w:before="0" w:beforeAutospacing="0" w:after="0" w:afterAutospacing="0"/>
+        <w:textAlignment w:val="baseline"/>
+        <w:rPr>
+          <w:rFonts w:ascii="Roboto" w:hAnsi="Roboto"/>
+        </w:rPr>
+      </w:pPr>
+      <w:r>
+        <w:rPr>
+          <w:rFonts w:ascii="Roboto" w:hAnsi="Roboto"/>
+        </w:rPr>
+        <w:t>Push (key) – Adds the key to the collection</w:t>
+      </w:r>
+      <w:r>
+        <w:rPr>
+          <w:rFonts w:ascii="Roboto" w:hAnsi="Roboto"/>
+        </w:rPr>
+        <w:t xml:space="preserve"> and return the key</w:t>
+      </w:r>
+    </w:p>
+    <w:p>
+      <w:pPr>
+        <w:pStyle w:val="NormalWeb"/>
+        <w:numPr>
+          <w:ilvl w:val="0"/>
+          <w:numId w:val="4"/>
+        </w:numPr>
+        <w:shd w:val="clear" w:color="auto" w:fill="FFFFFF"/>
+        <w:spacing w:before="0" w:beforeAutospacing="0" w:after="0" w:afterAutospacing="0"/>
+        <w:textAlignment w:val="baseline"/>
+        <w:rPr>
+          <w:rFonts w:ascii="Roboto" w:hAnsi="Roboto"/>
+        </w:rPr>
+      </w:pPr>
+      <w:r>
+        <w:rPr>
+          <w:rFonts w:ascii="Roboto" w:hAnsi="Roboto"/>
+        </w:rPr>
+        <w:t>Top(): return most recently added key</w:t>
+      </w:r>
+    </w:p>
+    <w:p>
+      <w:pPr>
+        <w:pStyle w:val="NormalWeb"/>
+        <w:numPr>
+          <w:ilvl w:val="0"/>
+          <w:numId w:val="4"/>
+        </w:numPr>
+        <w:shd w:val="clear" w:color="auto" w:fill="FFFFFF"/>
+        <w:spacing w:before="0" w:beforeAutospacing="0" w:after="0" w:afterAutospacing="0"/>
+        <w:textAlignment w:val="baseline"/>
+        <w:rPr>
+          <w:rFonts w:ascii="Roboto" w:hAnsi="Roboto"/>
+        </w:rPr>
+      </w:pPr>
+      <w:r>
+        <w:rPr>
+          <w:rFonts w:ascii="Roboto" w:hAnsi="Roboto"/>
+        </w:rPr>
+        <w:t>Pop() remove and return most recently added key</w:t>
+      </w:r>
+    </w:p>
+    <w:p>
+      <w:pPr>
+        <w:pStyle w:val="NormalWeb"/>
+        <w:numPr>
+          <w:ilvl w:val="0"/>
+          <w:numId w:val="4"/>
+        </w:numPr>
+        <w:shd w:val="clear" w:color="auto" w:fill="FFFFFF"/>
+        <w:spacing w:before="0" w:beforeAutospacing="0" w:after="0" w:afterAutospacing="0"/>
+        <w:textAlignment w:val="baseline"/>
+        <w:rPr>
+          <w:rFonts w:ascii="Roboto" w:hAnsi="Roboto"/>
+        </w:rPr>
+      </w:pPr>
+      <w:r>
+        <w:rPr>
+          <w:rFonts w:ascii="Roboto" w:hAnsi="Roboto"/>
+        </w:rPr>
+        <w:t>Empty() return whether there are any elements in the stack</w:t>
+      </w:r>
+    </w:p>
+    <w:p>
+      <w:pPr>
+        <w:pStyle w:val="NormalWeb"/>
+        <w:shd w:val="clear" w:color="auto" w:fill="FFFFFF"/>
+        <w:spacing w:before="0" w:beforeAutospacing="0" w:after="0" w:afterAutospacing="0"/>
+        <w:textAlignment w:val="baseline"/>
+        <w:rPr>
+          <w:rFonts w:ascii="Roboto" w:hAnsi="Roboto"/>
+        </w:rPr>
+      </w:pPr>
+    </w:p>
+    <w:p>
+      <w:pPr>
+        <w:pStyle w:val="NormalWeb"/>
+        <w:shd w:val="clear" w:color="auto" w:fill="FFFFFF"/>
+        <w:spacing w:before="0" w:beforeAutospacing="0" w:after="0" w:afterAutospacing="0"/>
+        <w:textAlignment w:val="baseline"/>
+        <w:rPr>
+          <w:rFonts w:ascii="Roboto" w:hAnsi="Roboto"/>
+        </w:rPr>
+      </w:pPr>
+      <w:r>
+        <w:rPr>
+          <w:rFonts w:ascii="Roboto" w:hAnsi="Roboto"/>
+        </w:rPr>
+        <w:t>Problem</w:t>
+      </w:r>
+    </w:p>
+    <w:p>
+      <w:pPr>
+        <w:pStyle w:val="NormalWeb"/>
+        <w:shd w:val="clear" w:color="auto" w:fill="FFFFFF"/>
+        <w:spacing w:before="0" w:beforeAutospacing="0" w:after="0" w:afterAutospacing="0"/>
+        <w:textAlignment w:val="baseline"/>
+        <w:rPr>
+          <w:rFonts w:ascii="Roboto" w:hAnsi="Roboto"/>
+        </w:rPr>
+      </w:pPr>
+    </w:p>
+    <w:p>
+      <w:pPr>
+        <w:pStyle w:val="NormalWeb"/>
+        <w:shd w:val="clear" w:color="auto" w:fill="FFFFFF"/>
+        <w:spacing w:before="0" w:beforeAutospacing="0" w:after="0" w:afterAutospacing="0"/>
+        <w:textAlignment w:val="baseline"/>
+        <w:rPr>
+          <w:rFonts w:ascii="Roboto" w:hAnsi="Roboto"/>
+        </w:rPr>
+      </w:pPr>
+      <w:r>
+        <w:rPr>
+          <w:rFonts w:ascii="Roboto" w:hAnsi="Roboto"/>
+        </w:rPr>
+        <w:t>Implement bracket matching solution using a stack</w:t>
+      </w:r>
+    </w:p>
+    <w:p>
+      <w:pPr>
+        <w:pStyle w:val="NormalWeb"/>
+        <w:shd w:val="clear" w:color="auto" w:fill="FFFFFF"/>
+        <w:spacing w:before="0" w:beforeAutospacing="0" w:after="0" w:afterAutospacing="0"/>
+        <w:textAlignment w:val="baseline"/>
+        <w:rPr>
+          <w:rFonts w:ascii="Roboto" w:hAnsi="Roboto"/>
+        </w:rPr>
+      </w:pPr>
+    </w:p>
+    <w:p>
+      <w:pPr>
+        <w:pStyle w:val="NormalWeb"/>
+        <w:shd w:val="clear" w:color="auto" w:fill="FFFFFF"/>
+        <w:spacing w:before="0" w:beforeAutospacing="0" w:after="0" w:afterAutospacing="0"/>
+        <w:textAlignment w:val="baseline"/>
+        <w:rPr>
+          <w:rFonts w:ascii="Roboto" w:hAnsi="Roboto"/>
+        </w:rPr>
+      </w:pPr>
+      <w:r>
+        <w:rPr>
+          <w:rFonts w:ascii="Roboto" w:hAnsi="Roboto"/>
+        </w:rPr>
+        <w:t>[]{{()}} is balanced etc.</w:t>
       </w:r>
     </w:p>
     <w:p/>
@@ -1370,6 +1600,95 @@
 <file path=word/numbering.xml><?xml version="1.0" encoding="utf-8"?>
 <w:numbering xmlns:wpc="http://schemas.microsoft.com/office/word/2010/wordprocessingCanvas" xmlns:cx="http://schemas.microsoft.com/office/drawing/2014/chartex" xmlns:cx1="http://schemas.microsoft.com/office/drawing/2015/9/8/chartex" xmlns:cx2="http://schemas.microsoft.com/office/drawing/2015/10/21/chartex" xmlns:cx3="http://schemas.microsoft.com/office/drawing/2016/5/9/chartex" xmlns:cx4="http://schemas.microsoft.com/office/drawing/2016/5/10/chartex" xmlns:cx5="http://schemas.microsoft.com/office/drawing/2016/5/11/chartex" xmlns:cx6="http://schemas.microsoft.com/office/drawing/2016/5/12/chartex" xmlns:cx7="http://schemas.microsoft.com/office/drawing/2016/5/13/chartex" xmlns:cx8="http://schemas.microsoft.com/office/drawing/2016/5/14/chartex" xmlns:mc="http://schemas.openxmlformats.org/markup-compatibility/2006" xmlns:aink="http://schemas.microsoft.com/office/drawing/2016/ink" xmlns:am3d="http://schemas.microsoft.com/office/drawing/2017/model3d" xmlns:o="urn:schemas-microsoft-com:office:office" xmlns:r="http://schemas.openxmlformats.org/officeDocument/2006/relationships" xmlns:m="http://schemas.openxmlformats.org/officeDocument/2006/math" xmlns:v="urn:schemas-microsoft-com:vml" xmlns:wp14="http://schemas.microsoft.com/office/word/2010/wordprocessingDrawing" xmlns:wp="http://schemas.openxmlformats.org/drawingml/2006/wordprocessingDrawing" xmlns:w10="urn:schemas-microsoft-com:office:word" xmlns:w="http://schemas.openxmlformats.org/wordprocessingml/2006/main" xmlns:w14="http://schemas.microsoft.com/office/word/2010/wordml" xmlns:w15="http://schemas.microsoft.com/office/word/2012/wordml" xmlns:w16cex="http://schemas.microsoft.com/office/word/2018/wordml/cex" xmlns:w16cid="http://schemas.microsoft.com/office/word/2016/wordml/cid" xmlns:w16="http://schemas.microsoft.com/office/word/2018/wordml" xmlns:w16se="http://schemas.microsoft.com/office/word/2015/wordml/symex" xmlns:wpg="http://schemas.microsoft.com/office/word/2010/wordprocessingGroup" xmlns:wpi="http://schemas.microsoft.com/office/word/2010/wordprocessingInk" xmlns:wne="http://schemas.microsoft.com/office/word/2006/wordml" xmlns:wps="http://schemas.microsoft.com/office/word/2010/wordprocessingShape" mc:Ignorable="w14 w15 w16se w16cid w16 w16cex wp14">
   <w:abstractNum w:abstractNumId="0" w15:restartNumberingAfterBreak="0">
+    <w:nsid w:val="0F490487"/>
+    <w:multiLevelType w:val="hybridMultilevel"/>
+    <w:tmpl w:val="122C8A9A"/>
+    <w:lvl w:ilvl="0" w:tplc="04090011">
+      <w:start w:val="1"/>
+      <w:numFmt w:val="decimal"/>
+      <w:lvlText w:val="%1)"/>
+      <w:lvlJc w:val="left"/>
+      <w:pPr>
+        <w:ind w:left="720" w:hanging="360"/>
+      </w:pPr>
+      <w:rPr>
+        <w:rFonts w:hint="default"/>
+      </w:rPr>
+    </w:lvl>
+    <w:lvl w:ilvl="1" w:tplc="04090019" w:tentative="1">
+      <w:start w:val="1"/>
+      <w:numFmt w:val="lowerLetter"/>
+      <w:lvlText w:val="%2."/>
+      <w:lvlJc w:val="left"/>
+      <w:pPr>
+        <w:ind w:left="1440" w:hanging="360"/>
+      </w:pPr>
+    </w:lvl>
+    <w:lvl w:ilvl="2" w:tplc="0409001B" w:tentative="1">
+      <w:start w:val="1"/>
+      <w:numFmt w:val="lowerRoman"/>
+      <w:lvlText w:val="%3."/>
+      <w:lvlJc w:val="right"/>
+      <w:pPr>
+        <w:ind w:left="2160" w:hanging="180"/>
+      </w:pPr>
+    </w:lvl>
+    <w:lvl w:ilvl="3" w:tplc="0409000F" w:tentative="1">
+      <w:start w:val="1"/>
+      <w:numFmt w:val="decimal"/>
+      <w:lvlText w:val="%4."/>
+      <w:lvlJc w:val="left"/>
+      <w:pPr>
+        <w:ind w:left="2880" w:hanging="360"/>
+      </w:pPr>
+    </w:lvl>
+    <w:lvl w:ilvl="4" w:tplc="04090019" w:tentative="1">
+      <w:start w:val="1"/>
+      <w:numFmt w:val="lowerLetter"/>
+      <w:lvlText w:val="%5."/>
+      <w:lvlJc w:val="left"/>
+      <w:pPr>
+        <w:ind w:left="3600" w:hanging="360"/>
+      </w:pPr>
+    </w:lvl>
+    <w:lvl w:ilvl="5" w:tplc="0409001B" w:tentative="1">
+      <w:start w:val="1"/>
+      <w:numFmt w:val="lowerRoman"/>
+      <w:lvlText w:val="%6."/>
+      <w:lvlJc w:val="right"/>
+      <w:pPr>
+        <w:ind w:left="4320" w:hanging="180"/>
+      </w:pPr>
+    </w:lvl>
+    <w:lvl w:ilvl="6" w:tplc="0409000F" w:tentative="1">
+      <w:start w:val="1"/>
+      <w:numFmt w:val="decimal"/>
+      <w:lvlText w:val="%7."/>
+      <w:lvlJc w:val="left"/>
+      <w:pPr>
+        <w:ind w:left="5040" w:hanging="360"/>
+      </w:pPr>
+    </w:lvl>
+    <w:lvl w:ilvl="7" w:tplc="04090019" w:tentative="1">
+      <w:start w:val="1"/>
+      <w:numFmt w:val="lowerLetter"/>
+      <w:lvlText w:val="%8."/>
+      <w:lvlJc w:val="left"/>
+      <w:pPr>
+        <w:ind w:left="5760" w:hanging="360"/>
+      </w:pPr>
+    </w:lvl>
+    <w:lvl w:ilvl="8" w:tplc="0409001B" w:tentative="1">
+      <w:start w:val="1"/>
+      <w:numFmt w:val="lowerRoman"/>
+      <w:lvlText w:val="%9."/>
+      <w:lvlJc w:val="right"/>
+      <w:pPr>
+        <w:ind w:left="6480" w:hanging="180"/>
+      </w:pPr>
+    </w:lvl>
+  </w:abstractNum>
+  <w:abstractNum w:abstractNumId="1" w15:restartNumberingAfterBreak="0">
     <w:nsid w:val="40571C48"/>
     <w:multiLevelType w:val="hybridMultilevel"/>
     <w:tmpl w:val="E7C61908"/>
@@ -1458,7 +1777,7 @@
       </w:pPr>
     </w:lvl>
   </w:abstractNum>
-  <w:abstractNum w:abstractNumId="1" w15:restartNumberingAfterBreak="0">
+  <w:abstractNum w:abstractNumId="2" w15:restartNumberingAfterBreak="0">
     <w:nsid w:val="5432530B"/>
     <w:multiLevelType w:val="hybridMultilevel"/>
     <w:tmpl w:val="0A3C22F2"/>
@@ -1547,7 +1866,7 @@
       </w:pPr>
     </w:lvl>
   </w:abstractNum>
-  <w:abstractNum w:abstractNumId="2" w15:restartNumberingAfterBreak="0">
+  <w:abstractNum w:abstractNumId="3" w15:restartNumberingAfterBreak="0">
     <w:nsid w:val="6D202CDB"/>
     <w:multiLevelType w:val="hybridMultilevel"/>
     <w:tmpl w:val="F17A93A2"/>
@@ -1634,12 +1953,15 @@
     </w:lvl>
   </w:abstractNum>
   <w:num w:numId="1">
+    <w:abstractNumId w:val="2"/>
+  </w:num>
+  <w:num w:numId="2">
+    <w:abstractNumId w:val="3"/>
+  </w:num>
+  <w:num w:numId="3">
     <w:abstractNumId w:val="1"/>
   </w:num>
-  <w:num w:numId="2">
-    <w:abstractNumId w:val="2"/>
-  </w:num>
-  <w:num w:numId="3">
+  <w:num w:numId="4">
     <w:abstractNumId w:val="0"/>
   </w:num>
 </w:numbering>

</xml_diff>

<commit_message>
Did up to tries
</commit_message>
<xml_diff>
--- a/Data Structures and lgorithms Running Notebook.docx
+++ b/Data Structures and lgorithms Running Notebook.docx
@@ -50,7 +50,13 @@
         </w:numPr>
       </w:pPr>
       <w:r>
-        <w:t>Select 1 fo the following 4 programming languages</w:t>
+        <w:t xml:space="preserve">Select 1 </w:t>
+      </w:r>
+      <w:r>
+        <w:t>of</w:t>
+      </w:r>
+      <w:r>
+        <w:t xml:space="preserve"> the following 4 programming languages</w:t>
       </w:r>
     </w:p>
     <w:p>
@@ -203,16 +209,7 @@
         </w:numPr>
       </w:pPr>
       <w:r>
-        <w:t xml:space="preserve">Create a </w:t>
-      </w:r>
-      <w:r>
-        <w:t>class-based</w:t>
-      </w:r>
-      <w:r>
-        <w:t xml:space="preserve"> implementation of the linked lis</w:t>
-      </w:r>
-      <w:r>
-        <w:t>t and show the unit tests passing.</w:t>
+        <w:t>Write pseudo code and comments for the implementation in the class</w:t>
       </w:r>
     </w:p>
     <w:p>
@@ -224,6 +221,50 @@
         </w:numPr>
       </w:pPr>
       <w:r>
+        <w:t>Run through the pseudo code in a memory model or memory diagram to figure out what will happen under the hood</w:t>
+      </w:r>
+      <w:r>
+        <w:t xml:space="preserve"> </w:t>
+      </w:r>
+      <w:hyperlink r:id="rId6" w:history="1">
+        <w:r>
+          <w:rPr>
+            <w:rStyle w:val="Hyperlink"/>
+          </w:rPr>
+          <w:t>https://www.youtube.com/watch?v=wAx2DgsHQg4</w:t>
+        </w:r>
+      </w:hyperlink>
+      <w:r>
+        <w:t xml:space="preserve"> </w:t>
+      </w:r>
+    </w:p>
+    <w:p>
+      <w:pPr>
+        <w:pStyle w:val="ListParagraph"/>
+        <w:numPr>
+          <w:ilvl w:val="0"/>
+          <w:numId w:val="1"/>
+        </w:numPr>
+      </w:pPr>
+      <w:r>
+        <w:t>Implement class for</w:t>
+      </w:r>
+      <w:r>
+        <w:t xml:space="preserve"> the linked lis</w:t>
+      </w:r>
+      <w:r>
+        <w:t>t and show the unit tests passing.</w:t>
+      </w:r>
+    </w:p>
+    <w:p>
+      <w:pPr>
+        <w:pStyle w:val="ListParagraph"/>
+        <w:numPr>
+          <w:ilvl w:val="0"/>
+          <w:numId w:val="1"/>
+        </w:numPr>
+      </w:pPr>
+      <w:r>
         <w:t>Look for</w:t>
       </w:r>
       <w:r>
@@ -265,6 +306,9 @@
       <w:r>
         <w:t>Queues</w:t>
       </w:r>
+      <w:r>
+        <w:t xml:space="preserve"> Done</w:t>
+      </w:r>
     </w:p>
     <w:p>
       <w:pPr>
@@ -320,6 +364,7 @@
         </w:numPr>
       </w:pPr>
       <w:r>
+        <w:lastRenderedPageBreak/>
         <w:t>Priority Queue</w:t>
       </w:r>
       <w:r>
@@ -340,6 +385,9 @@
       <w:r>
         <w:t>Stack</w:t>
       </w:r>
+      <w:r>
+        <w:t xml:space="preserve"> – Done in Java</w:t>
+      </w:r>
     </w:p>
     <w:p>
       <w:pPr>
@@ -352,6 +400,9 @@
       <w:r>
         <w:t>Trees</w:t>
       </w:r>
+      <w:r>
+        <w:t xml:space="preserve"> </w:t>
+      </w:r>
     </w:p>
     <w:p>
       <w:pPr>
@@ -362,11 +413,16 @@
         </w:numPr>
       </w:pPr>
       <w:r>
-        <w:lastRenderedPageBreak/>
         <w:t>Binary Tree</w:t>
       </w:r>
       <w:r>
         <w:t xml:space="preserve"> </w:t>
+      </w:r>
+      <w:r>
+        <w:t xml:space="preserve">– </w:t>
+      </w:r>
+      <w:r>
+        <w:t>Done in C#</w:t>
       </w:r>
     </w:p>
     <w:p>
@@ -377,9 +433,11 @@
           <w:numId w:val="2"/>
         </w:numPr>
       </w:pPr>
-      <w:r>
-        <w:t>Binary Search Tree</w:t>
-      </w:r>
+      <w:proofErr w:type="spellStart"/>
+      <w:r>
+        <w:t>Trie</w:t>
+      </w:r>
+      <w:proofErr w:type="spellEnd"/>
     </w:p>
     <w:p>
       <w:pPr>
@@ -409,12 +467,96 @@
       <w:pPr>
         <w:pStyle w:val="ListParagraph"/>
         <w:numPr>
+          <w:ilvl w:val="0"/>
+          <w:numId w:val="2"/>
+        </w:numPr>
+      </w:pPr>
+      <w:r>
+        <w:t>Heap</w:t>
+      </w:r>
+    </w:p>
+    <w:p>
+      <w:pPr>
+        <w:pStyle w:val="ListParagraph"/>
+        <w:numPr>
+          <w:ilvl w:val="0"/>
+          <w:numId w:val="2"/>
+        </w:numPr>
+      </w:pPr>
+      <w:r>
+        <w:t>Stack</w:t>
+      </w:r>
+    </w:p>
+    <w:p>
+      <w:pPr>
+        <w:pStyle w:val="ListParagraph"/>
+        <w:numPr>
+          <w:ilvl w:val="0"/>
+          <w:numId w:val="2"/>
+        </w:numPr>
+      </w:pPr>
+      <w:r>
+        <w:t>Disjoint Set</w:t>
+      </w:r>
+    </w:p>
+    <w:p>
+      <w:pPr>
+        <w:pStyle w:val="ListParagraph"/>
+        <w:numPr>
+          <w:ilvl w:val="0"/>
+          <w:numId w:val="2"/>
+        </w:numPr>
+      </w:pPr>
+      <w:r>
+        <w:t>Hash Table</w:t>
+      </w:r>
+    </w:p>
+    <w:p>
+      <w:pPr>
+        <w:pStyle w:val="ListParagraph"/>
+        <w:numPr>
           <w:ilvl w:val="1"/>
           <w:numId w:val="2"/>
         </w:numPr>
       </w:pPr>
       <w:r>
-        <w:t>Breadth first search in trees</w:t>
+        <w:t>Hash Function</w:t>
+      </w:r>
+    </w:p>
+    <w:p>
+      <w:pPr>
+        <w:pStyle w:val="ListParagraph"/>
+        <w:numPr>
+          <w:ilvl w:val="1"/>
+          <w:numId w:val="2"/>
+        </w:numPr>
+      </w:pPr>
+      <w:r>
+        <w:t>Distributed Hash Table</w:t>
+      </w:r>
+    </w:p>
+    <w:p>
+      <w:pPr>
+        <w:pStyle w:val="ListParagraph"/>
+        <w:numPr>
+          <w:ilvl w:val="1"/>
+          <w:numId w:val="2"/>
+        </w:numPr>
+      </w:pPr>
+      <w:r>
+        <w:t>Hash map</w:t>
+      </w:r>
+    </w:p>
+    <w:p>
+      <w:pPr>
+        <w:pStyle w:val="ListParagraph"/>
+        <w:numPr>
+          <w:ilvl w:val="1"/>
+          <w:numId w:val="2"/>
+        </w:numPr>
+      </w:pPr>
+      <w:r>
+        <w:t>Hash set</w:t>
       </w:r>
     </w:p>
     <w:p>
@@ -426,102 +568,6 @@
         </w:numPr>
       </w:pPr>
       <w:r>
-        <w:t>Heap</w:t>
-      </w:r>
-    </w:p>
-    <w:p>
-      <w:pPr>
-        <w:pStyle w:val="ListParagraph"/>
-        <w:numPr>
-          <w:ilvl w:val="0"/>
-          <w:numId w:val="2"/>
-        </w:numPr>
-      </w:pPr>
-      <w:r>
-        <w:t>Stack</w:t>
-      </w:r>
-    </w:p>
-    <w:p>
-      <w:pPr>
-        <w:pStyle w:val="ListParagraph"/>
-        <w:numPr>
-          <w:ilvl w:val="0"/>
-          <w:numId w:val="2"/>
-        </w:numPr>
-      </w:pPr>
-      <w:r>
-        <w:t>Disjoint Set</w:t>
-      </w:r>
-    </w:p>
-    <w:p>
-      <w:pPr>
-        <w:pStyle w:val="ListParagraph"/>
-        <w:numPr>
-          <w:ilvl w:val="0"/>
-          <w:numId w:val="2"/>
-        </w:numPr>
-      </w:pPr>
-      <w:r>
-        <w:t>Hash Table</w:t>
-      </w:r>
-    </w:p>
-    <w:p>
-      <w:pPr>
-        <w:pStyle w:val="ListParagraph"/>
-        <w:numPr>
-          <w:ilvl w:val="1"/>
-          <w:numId w:val="2"/>
-        </w:numPr>
-      </w:pPr>
-      <w:r>
-        <w:t>Hash Function</w:t>
-      </w:r>
-    </w:p>
-    <w:p>
-      <w:pPr>
-        <w:pStyle w:val="ListParagraph"/>
-        <w:numPr>
-          <w:ilvl w:val="1"/>
-          <w:numId w:val="2"/>
-        </w:numPr>
-      </w:pPr>
-      <w:r>
-        <w:t>Distributed Hash Table</w:t>
-      </w:r>
-    </w:p>
-    <w:p>
-      <w:pPr>
-        <w:pStyle w:val="ListParagraph"/>
-        <w:numPr>
-          <w:ilvl w:val="1"/>
-          <w:numId w:val="2"/>
-        </w:numPr>
-      </w:pPr>
-      <w:r>
-        <w:t>Hash map</w:t>
-      </w:r>
-    </w:p>
-    <w:p>
-      <w:pPr>
-        <w:pStyle w:val="ListParagraph"/>
-        <w:numPr>
-          <w:ilvl w:val="1"/>
-          <w:numId w:val="2"/>
-        </w:numPr>
-      </w:pPr>
-      <w:r>
-        <w:t>Hash set</w:t>
-      </w:r>
-    </w:p>
-    <w:p>
-      <w:pPr>
-        <w:pStyle w:val="ListParagraph"/>
-        <w:numPr>
-          <w:ilvl w:val="0"/>
-          <w:numId w:val="2"/>
-        </w:numPr>
-      </w:pPr>
-      <w:r>
         <w:t>Graph</w:t>
       </w:r>
     </w:p>
@@ -540,7 +586,13 @@
         </w:numPr>
       </w:pPr>
       <w:r>
-        <w:t>Rabin-Karm Algorithm</w:t>
+        <w:t>Rabin-Kar</w:t>
+      </w:r>
+      <w:r>
+        <w:t>p</w:t>
+      </w:r>
+      <w:r>
+        <w:t xml:space="preserve"> Algorithm</w:t>
       </w:r>
     </w:p>
     <w:p>
@@ -685,6 +737,9 @@
       </w:r>
     </w:p>
     <w:p>
+      <w:pPr>
+        <w:pStyle w:val="Heading2"/>
+      </w:pPr>
       <w:r>
         <w:lastRenderedPageBreak/>
         <w:t>Queue</w:t>
@@ -695,7 +750,7 @@
     </w:p>
     <w:p/>
     <w:p>
-      <w:hyperlink r:id="rId5" w:history="1">
+      <w:hyperlink r:id="rId7" w:history="1">
         <w:r>
           <w:rPr>
             <w:rStyle w:val="Hyperlink"/>
@@ -720,7 +775,7 @@
         </w:rPr>
         <w:t>Like </w:t>
       </w:r>
-      <w:hyperlink r:id="rId6" w:tgtFrame="_blank" w:history="1">
+      <w:hyperlink r:id="rId8" w:tgtFrame="_blank" w:history="1">
         <w:r>
           <w:rPr>
             <w:rStyle w:val="Hyperlink"/>
@@ -737,7 +792,7 @@
         </w:rPr>
         <w:t>, </w:t>
       </w:r>
-      <w:hyperlink r:id="rId7" w:history="1">
+      <w:hyperlink r:id="rId9" w:history="1">
         <w:r>
           <w:rPr>
             <w:rStyle w:val="Hyperlink"/>
@@ -768,6 +823,7 @@
         </w:rPr>
         <w:t>irst </w:t>
       </w:r>
+      <w:proofErr w:type="gramStart"/>
       <w:r>
         <w:rPr>
           <w:rStyle w:val="Strong"/>
@@ -780,7 +836,14 @@
         <w:rPr>
           <w:rFonts w:ascii="Roboto" w:hAnsi="Roboto"/>
         </w:rPr>
-        <w:t>n </w:t>
+        <w:t>n</w:t>
+      </w:r>
+      <w:proofErr w:type="gramEnd"/>
+      <w:r>
+        <w:rPr>
+          <w:rFonts w:ascii="Roboto" w:hAnsi="Roboto"/>
+        </w:rPr>
+        <w:t> </w:t>
       </w:r>
       <w:r>
         <w:rPr>
@@ -946,55 +1009,56 @@
     </w:p>
     <w:p>
       <w:pPr>
-        <w:pStyle w:val="NormalWeb"/>
-        <w:shd w:val="clear" w:color="auto" w:fill="FFFFFF"/>
-        <w:spacing w:before="0" w:beforeAutospacing="0" w:after="0" w:afterAutospacing="0"/>
-        <w:textAlignment w:val="baseline"/>
-        <w:rPr>
-          <w:rFonts w:ascii="Roboto" w:hAnsi="Roboto"/>
-        </w:rPr>
-      </w:pPr>
-      <w:r>
-        <w:rPr>
-          <w:rFonts w:ascii="Roboto" w:hAnsi="Roboto"/>
-        </w:rPr>
+        <w:pStyle w:val="Heading2"/>
+      </w:pPr>
+      <w:r>
         <w:lastRenderedPageBreak/>
         <w:t>Binary Max Heap</w:t>
       </w:r>
       <w:r>
-        <w:rPr>
-          <w:rFonts w:ascii="Roboto" w:hAnsi="Roboto"/>
-        </w:rPr>
-        <w:t xml:space="preserve"> – Done in Javascript</w:t>
-      </w:r>
-    </w:p>
-    <w:p>
-      <w:pPr>
-        <w:pStyle w:val="NormalWeb"/>
-        <w:shd w:val="clear" w:color="auto" w:fill="FFFFFF"/>
-        <w:spacing w:before="0" w:beforeAutospacing="0" w:after="0" w:afterAutospacing="0"/>
-        <w:textAlignment w:val="baseline"/>
-        <w:rPr>
-          <w:rFonts w:ascii="Roboto" w:hAnsi="Roboto"/>
-        </w:rPr>
-      </w:pPr>
-    </w:p>
-    <w:p>
-      <w:pPr>
-        <w:pStyle w:val="NormalWeb"/>
-        <w:shd w:val="clear" w:color="auto" w:fill="FFFFFF"/>
-        <w:spacing w:before="0" w:beforeAutospacing="0" w:after="0" w:afterAutospacing="0"/>
-        <w:textAlignment w:val="baseline"/>
-        <w:rPr>
-          <w:rFonts w:ascii="Roboto" w:hAnsi="Roboto"/>
-        </w:rPr>
-      </w:pPr>
-      <w:r>
-        <w:rPr>
-          <w:rFonts w:ascii="Roboto" w:hAnsi="Roboto"/>
-        </w:rPr>
-        <w:t>What is a Binary Max Heap</w:t>
-      </w:r>
+        <w:t xml:space="preserve"> – Done in </w:t>
+      </w:r>
+      <w:proofErr w:type="spellStart"/>
+      <w:r>
+        <w:t>Javascript</w:t>
+      </w:r>
+      <w:proofErr w:type="spellEnd"/>
+    </w:p>
+    <w:p>
+      <w:pPr>
+        <w:pStyle w:val="NormalWeb"/>
+        <w:shd w:val="clear" w:color="auto" w:fill="FFFFFF"/>
+        <w:spacing w:before="0" w:beforeAutospacing="0" w:after="0" w:afterAutospacing="0"/>
+        <w:textAlignment w:val="baseline"/>
+        <w:rPr>
+          <w:rFonts w:ascii="Roboto" w:hAnsi="Roboto"/>
+        </w:rPr>
+      </w:pPr>
+    </w:p>
+    <w:p>
+      <w:pPr>
+        <w:pStyle w:val="NormalWeb"/>
+        <w:shd w:val="clear" w:color="auto" w:fill="FFFFFF"/>
+        <w:spacing w:before="0" w:beforeAutospacing="0" w:after="0" w:afterAutospacing="0"/>
+        <w:textAlignment w:val="baseline"/>
+        <w:rPr>
+          <w:rFonts w:ascii="Roboto" w:hAnsi="Roboto"/>
+        </w:rPr>
+      </w:pPr>
+      <w:r>
+        <w:rPr>
+          <w:rFonts w:ascii="Roboto" w:hAnsi="Roboto"/>
+        </w:rPr>
+        <w:t xml:space="preserve">What is a Binary Max </w:t>
+      </w:r>
+      <w:proofErr w:type="gramStart"/>
+      <w:r>
+        <w:rPr>
+          <w:rFonts w:ascii="Roboto" w:hAnsi="Roboto"/>
+        </w:rPr>
+        <w:t>Heap</w:t>
+      </w:r>
+      <w:proofErr w:type="gramEnd"/>
     </w:p>
     <w:p>
       <w:pPr>
@@ -1096,7 +1160,21 @@
         <w:rPr>
           <w:rFonts w:ascii="Roboto" w:hAnsi="Roboto"/>
         </w:rPr>
-        <w:t>If the item added is smaller or equal to parent, do nothing as invariant is maintained. If item added is larger, then sift up until it can’t be sifted up anymore.</w:t>
+        <w:t xml:space="preserve">If the item added is smaller or equal to parent, do nothing as invariant is maintained. If item added is larger, then sift up until it </w:t>
+      </w:r>
+      <w:proofErr w:type="gramStart"/>
+      <w:r>
+        <w:rPr>
+          <w:rFonts w:ascii="Roboto" w:hAnsi="Roboto"/>
+        </w:rPr>
+        <w:t>can’t</w:t>
+      </w:r>
+      <w:proofErr w:type="gramEnd"/>
+      <w:r>
+        <w:rPr>
+          <w:rFonts w:ascii="Roboto" w:hAnsi="Roboto"/>
+        </w:rPr>
+        <w:t xml:space="preserve"> be sifted up anymore.</w:t>
       </w:r>
     </w:p>
     <w:p>
@@ -1148,28 +1226,58 @@
           <w:rFonts w:ascii="Roboto" w:hAnsi="Roboto"/>
         </w:rPr>
       </w:pPr>
-      <w:r>
-        <w:rPr>
-          <w:rFonts w:ascii="Roboto" w:hAnsi="Roboto"/>
-        </w:rPr>
-        <w:t xml:space="preserve">GetMax – Only return the max </w:t>
-      </w:r>
-    </w:p>
-    <w:p>
-      <w:pPr>
-        <w:pStyle w:val="NormalWeb"/>
-        <w:shd w:val="clear" w:color="auto" w:fill="FFFFFF"/>
-        <w:spacing w:before="0" w:beforeAutospacing="0" w:after="0" w:afterAutospacing="0"/>
-        <w:textAlignment w:val="baseline"/>
-        <w:rPr>
-          <w:rFonts w:ascii="Roboto" w:hAnsi="Roboto"/>
-        </w:rPr>
-      </w:pPr>
-      <w:r>
-        <w:rPr>
-          <w:rFonts w:ascii="Roboto" w:hAnsi="Roboto"/>
-        </w:rPr>
-        <w:t xml:space="preserve">InsertNode -  Insert Node into </w:t>
+      <w:proofErr w:type="spellStart"/>
+      <w:r>
+        <w:rPr>
+          <w:rFonts w:ascii="Roboto" w:hAnsi="Roboto"/>
+        </w:rPr>
+        <w:t>GetMax</w:t>
+      </w:r>
+      <w:proofErr w:type="spellEnd"/>
+      <w:r>
+        <w:rPr>
+          <w:rFonts w:ascii="Roboto" w:hAnsi="Roboto"/>
+        </w:rPr>
+        <w:t xml:space="preserve"> – Only return the max </w:t>
+      </w:r>
+    </w:p>
+    <w:p>
+      <w:pPr>
+        <w:pStyle w:val="NormalWeb"/>
+        <w:shd w:val="clear" w:color="auto" w:fill="FFFFFF"/>
+        <w:spacing w:before="0" w:beforeAutospacing="0" w:after="0" w:afterAutospacing="0"/>
+        <w:textAlignment w:val="baseline"/>
+        <w:rPr>
+          <w:rFonts w:ascii="Roboto" w:hAnsi="Roboto"/>
+        </w:rPr>
+      </w:pPr>
+      <w:proofErr w:type="spellStart"/>
+      <w:r>
+        <w:rPr>
+          <w:rFonts w:ascii="Roboto" w:hAnsi="Roboto"/>
+        </w:rPr>
+        <w:t>InsertNode</w:t>
+      </w:r>
+      <w:proofErr w:type="spellEnd"/>
+      <w:r>
+        <w:rPr>
+          <w:rFonts w:ascii="Roboto" w:hAnsi="Roboto"/>
+        </w:rPr>
+        <w:t xml:space="preserve"> </w:t>
+      </w:r>
+      <w:proofErr w:type="gramStart"/>
+      <w:r>
+        <w:rPr>
+          <w:rFonts w:ascii="Roboto" w:hAnsi="Roboto"/>
+        </w:rPr>
+        <w:t>-  Insert</w:t>
+      </w:r>
+      <w:proofErr w:type="gramEnd"/>
+      <w:r>
+        <w:rPr>
+          <w:rFonts w:ascii="Roboto" w:hAnsi="Roboto"/>
+        </w:rPr>
+        <w:t xml:space="preserve"> Node into </w:t>
       </w:r>
       <w:r>
         <w:rPr>
@@ -1259,11 +1367,19 @@
         </w:rPr>
         <w:t xml:space="preserve">Change Priority – if priority is increasing, then check if the priority is higher than the parent. If it is, then sift up. If priority is decreasing, then </w:t>
       </w:r>
-      <w:r>
-        <w:rPr>
-          <w:rFonts w:ascii="Roboto" w:hAnsi="Roboto"/>
-        </w:rPr>
-        <w:t>siftdown.</w:t>
+      <w:proofErr w:type="spellStart"/>
+      <w:r>
+        <w:rPr>
+          <w:rFonts w:ascii="Roboto" w:hAnsi="Roboto"/>
+        </w:rPr>
+        <w:t>siftdown</w:t>
+      </w:r>
+      <w:proofErr w:type="spellEnd"/>
+      <w:r>
+        <w:rPr>
+          <w:rFonts w:ascii="Roboto" w:hAnsi="Roboto"/>
+        </w:rPr>
+        <w:t>.</w:t>
       </w:r>
     </w:p>
     <w:p>
@@ -1376,25 +1492,13 @@
     </w:p>
     <w:p>
       <w:pPr>
-        <w:pStyle w:val="NormalWeb"/>
-        <w:shd w:val="clear" w:color="auto" w:fill="FFFFFF"/>
-        <w:spacing w:before="0" w:beforeAutospacing="0" w:after="0" w:afterAutospacing="0"/>
-        <w:textAlignment w:val="baseline"/>
-        <w:rPr>
-          <w:rFonts w:ascii="Roboto" w:hAnsi="Roboto"/>
-        </w:rPr>
-      </w:pPr>
-      <w:r>
-        <w:rPr>
-          <w:rFonts w:ascii="Roboto" w:hAnsi="Roboto"/>
-        </w:rPr>
+        <w:pStyle w:val="Heading2"/>
+      </w:pPr>
+      <w:r>
         <w:lastRenderedPageBreak/>
         <w:t>Stack</w:t>
       </w:r>
       <w:r>
-        <w:rPr>
-          <w:rFonts w:ascii="Roboto" w:hAnsi="Roboto"/>
-        </w:rPr>
         <w:t xml:space="preserve"> – Done implemented in Java</w:t>
       </w:r>
     </w:p>
@@ -1450,11 +1554,19 @@
           <w:rFonts w:ascii="Roboto" w:hAnsi="Roboto"/>
         </w:rPr>
       </w:pPr>
-      <w:r>
-        <w:rPr>
-          <w:rFonts w:ascii="Roboto" w:hAnsi="Roboto"/>
-        </w:rPr>
-        <w:t>Top(): return most recently added key</w:t>
+      <w:proofErr w:type="gramStart"/>
+      <w:r>
+        <w:rPr>
+          <w:rFonts w:ascii="Roboto" w:hAnsi="Roboto"/>
+        </w:rPr>
+        <w:t>Top(</w:t>
+      </w:r>
+      <w:proofErr w:type="gramEnd"/>
+      <w:r>
+        <w:rPr>
+          <w:rFonts w:ascii="Roboto" w:hAnsi="Roboto"/>
+        </w:rPr>
+        <w:t>): return most recently added key</w:t>
       </w:r>
     </w:p>
     <w:p>
@@ -1471,11 +1583,19 @@
           <w:rFonts w:ascii="Roboto" w:hAnsi="Roboto"/>
         </w:rPr>
       </w:pPr>
-      <w:r>
-        <w:rPr>
-          <w:rFonts w:ascii="Roboto" w:hAnsi="Roboto"/>
-        </w:rPr>
-        <w:t>Pop() remove and return most recently added key</w:t>
+      <w:proofErr w:type="gramStart"/>
+      <w:r>
+        <w:rPr>
+          <w:rFonts w:ascii="Roboto" w:hAnsi="Roboto"/>
+        </w:rPr>
+        <w:t>Pop(</w:t>
+      </w:r>
+      <w:proofErr w:type="gramEnd"/>
+      <w:r>
+        <w:rPr>
+          <w:rFonts w:ascii="Roboto" w:hAnsi="Roboto"/>
+        </w:rPr>
+        <w:t>) remove and return most recently added key</w:t>
       </w:r>
     </w:p>
     <w:p>
@@ -1492,11 +1612,19 @@
           <w:rFonts w:ascii="Roboto" w:hAnsi="Roboto"/>
         </w:rPr>
       </w:pPr>
-      <w:r>
-        <w:rPr>
-          <w:rFonts w:ascii="Roboto" w:hAnsi="Roboto"/>
-        </w:rPr>
-        <w:t>Empty() return whether there are any elements in the stack</w:t>
+      <w:proofErr w:type="gramStart"/>
+      <w:r>
+        <w:rPr>
+          <w:rFonts w:ascii="Roboto" w:hAnsi="Roboto"/>
+        </w:rPr>
+        <w:t>Empty(</w:t>
+      </w:r>
+      <w:proofErr w:type="gramEnd"/>
+      <w:r>
+        <w:rPr>
+          <w:rFonts w:ascii="Roboto" w:hAnsi="Roboto"/>
+        </w:rPr>
+        <w:t>) return whether there are any elements in the stack</w:t>
       </w:r>
     </w:p>
     <w:p>
@@ -1576,12 +1704,817 @@
           <w:rFonts w:ascii="Roboto" w:hAnsi="Roboto"/>
         </w:rPr>
       </w:pPr>
-      <w:r>
-        <w:rPr>
-          <w:rFonts w:ascii="Roboto" w:hAnsi="Roboto"/>
-        </w:rPr>
-        <w:t>[]{{()}} is balanced etc.</w:t>
-      </w:r>
+      <w:proofErr w:type="gramStart"/>
+      <w:r>
+        <w:rPr>
+          <w:rFonts w:ascii="Roboto" w:hAnsi="Roboto"/>
+        </w:rPr>
+        <w:t>[]{</w:t>
+      </w:r>
+      <w:proofErr w:type="gramEnd"/>
+      <w:r>
+        <w:rPr>
+          <w:rFonts w:ascii="Roboto" w:hAnsi="Roboto"/>
+        </w:rPr>
+        <w:t>{()}} is balanced etc.</w:t>
+      </w:r>
+    </w:p>
+    <w:p>
+      <w:pPr>
+        <w:rPr>
+          <w:rFonts w:ascii="Roboto" w:eastAsia="Times New Roman" w:hAnsi="Roboto" w:cs="Times New Roman"/>
+          <w:sz w:val="24"/>
+          <w:szCs w:val="24"/>
+        </w:rPr>
+      </w:pPr>
+      <w:r>
+        <w:rPr>
+          <w:rFonts w:ascii="Roboto" w:hAnsi="Roboto"/>
+        </w:rPr>
+        <w:br w:type="page"/>
+      </w:r>
+    </w:p>
+    <w:p>
+      <w:pPr>
+        <w:pStyle w:val="Heading2"/>
+      </w:pPr>
+      <w:r>
+        <w:lastRenderedPageBreak/>
+        <w:t>Binary Search Tree</w:t>
+      </w:r>
+    </w:p>
+    <w:p>
+      <w:pPr>
+        <w:pStyle w:val="NormalWeb"/>
+        <w:shd w:val="clear" w:color="auto" w:fill="FFFFFF"/>
+        <w:spacing w:before="0" w:beforeAutospacing="0" w:after="0" w:afterAutospacing="0"/>
+        <w:textAlignment w:val="baseline"/>
+        <w:rPr>
+          <w:rFonts w:ascii="Roboto" w:hAnsi="Roboto"/>
+        </w:rPr>
+      </w:pPr>
+    </w:p>
+    <w:p>
+      <w:pPr>
+        <w:pStyle w:val="NormalWeb"/>
+        <w:numPr>
+          <w:ilvl w:val="0"/>
+          <w:numId w:val="6"/>
+        </w:numPr>
+        <w:shd w:val="clear" w:color="auto" w:fill="FFFFFF"/>
+        <w:spacing w:before="0" w:beforeAutospacing="0" w:after="0" w:afterAutospacing="0"/>
+        <w:textAlignment w:val="baseline"/>
+        <w:rPr>
+          <w:rFonts w:ascii="Roboto" w:hAnsi="Roboto"/>
+        </w:rPr>
+      </w:pPr>
+      <w:r>
+        <w:rPr>
+          <w:rFonts w:ascii="Roboto" w:hAnsi="Roboto"/>
+        </w:rPr>
+        <w:t>Create a simple hello world console application.</w:t>
+      </w:r>
+    </w:p>
+    <w:p>
+      <w:pPr>
+        <w:pStyle w:val="NormalWeb"/>
+        <w:numPr>
+          <w:ilvl w:val="0"/>
+          <w:numId w:val="6"/>
+        </w:numPr>
+        <w:shd w:val="clear" w:color="auto" w:fill="FFFFFF"/>
+        <w:spacing w:before="0" w:beforeAutospacing="0" w:after="0" w:afterAutospacing="0"/>
+        <w:textAlignment w:val="baseline"/>
+        <w:rPr>
+          <w:rFonts w:ascii="Roboto" w:hAnsi="Roboto"/>
+        </w:rPr>
+      </w:pPr>
+      <w:r>
+        <w:rPr>
+          <w:rFonts w:ascii="Roboto" w:hAnsi="Roboto"/>
+        </w:rPr>
+        <w:t xml:space="preserve">Create a binary search tree class, implement stub </w:t>
+      </w:r>
+      <w:proofErr w:type="gramStart"/>
+      <w:r>
+        <w:rPr>
+          <w:rFonts w:ascii="Roboto" w:hAnsi="Roboto"/>
+        </w:rPr>
+        <w:t>functions</w:t>
+      </w:r>
+      <w:proofErr w:type="gramEnd"/>
+      <w:r>
+        <w:rPr>
+          <w:rFonts w:ascii="Roboto" w:hAnsi="Roboto"/>
+        </w:rPr>
+        <w:t xml:space="preserve"> and import it in the console application.</w:t>
+      </w:r>
+    </w:p>
+    <w:p>
+      <w:pPr>
+        <w:pStyle w:val="NormalWeb"/>
+        <w:numPr>
+          <w:ilvl w:val="0"/>
+          <w:numId w:val="6"/>
+        </w:numPr>
+        <w:shd w:val="clear" w:color="auto" w:fill="FFFFFF"/>
+        <w:spacing w:before="0" w:beforeAutospacing="0" w:after="0" w:afterAutospacing="0"/>
+        <w:textAlignment w:val="baseline"/>
+        <w:rPr>
+          <w:rFonts w:ascii="Roboto" w:hAnsi="Roboto"/>
+        </w:rPr>
+      </w:pPr>
+      <w:r>
+        <w:rPr>
+          <w:rFonts w:ascii="Roboto" w:hAnsi="Roboto"/>
+        </w:rPr>
+        <w:t>Create a new instance of the BST class.</w:t>
+      </w:r>
+    </w:p>
+    <w:p>
+      <w:pPr>
+        <w:pStyle w:val="NormalWeb"/>
+        <w:numPr>
+          <w:ilvl w:val="0"/>
+          <w:numId w:val="6"/>
+        </w:numPr>
+        <w:shd w:val="clear" w:color="auto" w:fill="FFFFFF"/>
+        <w:spacing w:before="0" w:beforeAutospacing="0" w:after="0" w:afterAutospacing="0"/>
+        <w:textAlignment w:val="baseline"/>
+        <w:rPr>
+          <w:rFonts w:ascii="Roboto" w:hAnsi="Roboto"/>
+        </w:rPr>
+      </w:pPr>
+      <w:r>
+        <w:rPr>
+          <w:rFonts w:ascii="Roboto" w:hAnsi="Roboto"/>
+        </w:rPr>
+        <w:t>Create unit tests for all BST functions and show them failing</w:t>
+      </w:r>
+    </w:p>
+    <w:p>
+      <w:pPr>
+        <w:pStyle w:val="NormalWeb"/>
+        <w:numPr>
+          <w:ilvl w:val="0"/>
+          <w:numId w:val="6"/>
+        </w:numPr>
+        <w:shd w:val="clear" w:color="auto" w:fill="FFFFFF"/>
+        <w:spacing w:before="0" w:beforeAutospacing="0" w:after="0" w:afterAutospacing="0"/>
+        <w:textAlignment w:val="baseline"/>
+        <w:rPr>
+          <w:rFonts w:ascii="Roboto" w:hAnsi="Roboto"/>
+        </w:rPr>
+      </w:pPr>
+    </w:p>
+    <w:p>
+      <w:pPr>
+        <w:pStyle w:val="NormalWeb"/>
+        <w:shd w:val="clear" w:color="auto" w:fill="FFFFFF"/>
+        <w:spacing w:before="0" w:beforeAutospacing="0" w:after="0" w:afterAutospacing="0"/>
+        <w:textAlignment w:val="baseline"/>
+        <w:rPr>
+          <w:rFonts w:ascii="Roboto" w:hAnsi="Roboto"/>
+        </w:rPr>
+      </w:pPr>
+    </w:p>
+    <w:p>
+      <w:pPr>
+        <w:pStyle w:val="NormalWeb"/>
+        <w:shd w:val="clear" w:color="auto" w:fill="FFFFFF"/>
+        <w:spacing w:before="0" w:beforeAutospacing="0" w:after="0" w:afterAutospacing="0"/>
+        <w:textAlignment w:val="baseline"/>
+        <w:rPr>
+          <w:rFonts w:ascii="var(--font-din)" w:hAnsi="var(--font-din)"/>
+          <w:spacing w:val="-2"/>
+        </w:rPr>
+      </w:pPr>
+      <w:r>
+        <w:rPr>
+          <w:rFonts w:ascii="var(--font-din)" w:hAnsi="var(--font-din)"/>
+          <w:spacing w:val="-2"/>
+        </w:rPr>
+        <w:t>The following is the definition of Binary Search Tree(BST) according to </w:t>
+      </w:r>
+      <w:hyperlink r:id="rId10" w:tgtFrame="_blank" w:history="1">
+        <w:r>
+          <w:rPr>
+            <w:rStyle w:val="Hyperlink"/>
+            <w:rFonts w:ascii="var(--font-din)" w:hAnsi="var(--font-din)"/>
+            <w:color w:val="EC4E20"/>
+            <w:spacing w:val="-2"/>
+            <w:bdr w:val="none" w:sz="0" w:space="0" w:color="auto" w:frame="1"/>
+          </w:rPr>
+          <w:t>Wikipedia</w:t>
+        </w:r>
+      </w:hyperlink>
+      <w:r>
+        <w:rPr>
+          <w:rFonts w:ascii="var(--font-din)" w:hAnsi="var(--font-din)"/>
+          <w:spacing w:val="-2"/>
+        </w:rPr>
+        <w:br/>
+        <w:t>Binary Search Tree is a node-based binary tree data structure which has the following properties:  </w:t>
+      </w:r>
+    </w:p>
+    <w:p>
+      <w:pPr>
+        <w:numPr>
+          <w:ilvl w:val="0"/>
+          <w:numId w:val="5"/>
+        </w:numPr>
+        <w:shd w:val="clear" w:color="auto" w:fill="FFFFFF"/>
+        <w:spacing w:after="0" w:line="240" w:lineRule="auto"/>
+        <w:ind w:left="1260"/>
+        <w:textAlignment w:val="baseline"/>
+        <w:rPr>
+          <w:rFonts w:ascii="var(--font-din)" w:hAnsi="var(--font-din)"/>
+        </w:rPr>
+      </w:pPr>
+      <w:r>
+        <w:rPr>
+          <w:rFonts w:ascii="var(--font-din)" w:hAnsi="var(--font-din)"/>
+        </w:rPr>
+        <w:t>The left subtree of a node contains only nodes with keys lesser than the node’s key.</w:t>
+      </w:r>
+    </w:p>
+    <w:p>
+      <w:pPr>
+        <w:numPr>
+          <w:ilvl w:val="0"/>
+          <w:numId w:val="5"/>
+        </w:numPr>
+        <w:shd w:val="clear" w:color="auto" w:fill="FFFFFF"/>
+        <w:spacing w:after="0" w:line="240" w:lineRule="auto"/>
+        <w:ind w:left="1260"/>
+        <w:textAlignment w:val="baseline"/>
+        <w:rPr>
+          <w:rFonts w:ascii="var(--font-din)" w:hAnsi="var(--font-din)"/>
+        </w:rPr>
+      </w:pPr>
+      <w:r>
+        <w:rPr>
+          <w:rFonts w:ascii="var(--font-din)" w:hAnsi="var(--font-din)"/>
+        </w:rPr>
+        <w:t>The right subtree of a node contains only nodes with keys greater than the node’s key.</w:t>
+      </w:r>
+    </w:p>
+    <w:p>
+      <w:pPr>
+        <w:numPr>
+          <w:ilvl w:val="0"/>
+          <w:numId w:val="5"/>
+        </w:numPr>
+        <w:shd w:val="clear" w:color="auto" w:fill="FFFFFF"/>
+        <w:spacing w:after="0" w:line="240" w:lineRule="auto"/>
+        <w:ind w:left="1260"/>
+        <w:textAlignment w:val="baseline"/>
+        <w:rPr>
+          <w:rFonts w:ascii="var(--font-din)" w:hAnsi="var(--font-din)"/>
+        </w:rPr>
+      </w:pPr>
+      <w:r>
+        <w:rPr>
+          <w:rFonts w:ascii="var(--font-din)" w:hAnsi="var(--font-din)"/>
+        </w:rPr>
+        <w:t>The left and right subtree each must also be a binary search tree. </w:t>
+      </w:r>
+      <w:r>
+        <w:rPr>
+          <w:rFonts w:ascii="var(--font-din)" w:hAnsi="var(--font-din)"/>
+        </w:rPr>
+        <w:br/>
+        <w:t>There must be no duplicate nodes.</w:t>
+      </w:r>
+    </w:p>
+    <w:p>
+      <w:pPr>
+        <w:pStyle w:val="NormalWeb"/>
+        <w:shd w:val="clear" w:color="auto" w:fill="FFFFFF"/>
+        <w:spacing w:before="0" w:beforeAutospacing="0" w:after="0" w:afterAutospacing="0"/>
+        <w:textAlignment w:val="baseline"/>
+        <w:rPr>
+          <w:rFonts w:ascii="Roboto" w:hAnsi="Roboto"/>
+        </w:rPr>
+      </w:pPr>
+    </w:p>
+    <w:p>
+      <w:pPr>
+        <w:pStyle w:val="NormalWeb"/>
+        <w:shd w:val="clear" w:color="auto" w:fill="FFFFFF"/>
+        <w:spacing w:before="0" w:beforeAutospacing="0" w:after="0" w:afterAutospacing="0"/>
+        <w:textAlignment w:val="baseline"/>
+        <w:rPr>
+          <w:rFonts w:ascii="Roboto" w:hAnsi="Roboto"/>
+        </w:rPr>
+      </w:pPr>
+      <w:r>
+        <w:rPr>
+          <w:noProof/>
+        </w:rPr>
+        <w:drawing>
+          <wp:inline distT="0" distB="0" distL="0" distR="0" wp14:anchorId="3E106CE9" wp14:editId="27616BD7">
+            <wp:extent cx="2290143" cy="1508167"/>
+            <wp:effectExtent l="0" t="0" r="0" b="0"/>
+            <wp:docPr id="3" name="Picture 3"/>
+            <wp:cNvGraphicFramePr>
+              <a:graphicFrameLocks xmlns:a="http://schemas.openxmlformats.org/drawingml/2006/main" noChangeAspect="1"/>
+            </wp:cNvGraphicFramePr>
+            <a:graphic xmlns:a="http://schemas.openxmlformats.org/drawingml/2006/main">
+              <a:graphicData uri="http://schemas.openxmlformats.org/drawingml/2006/picture">
+                <pic:pic xmlns:pic="http://schemas.openxmlformats.org/drawingml/2006/picture">
+                  <pic:nvPicPr>
+                    <pic:cNvPr id="1" name=""/>
+                    <pic:cNvPicPr/>
+                  </pic:nvPicPr>
+                  <pic:blipFill>
+                    <a:blip r:embed="rId11"/>
+                    <a:stretch>
+                      <a:fillRect/>
+                    </a:stretch>
+                  </pic:blipFill>
+                  <pic:spPr>
+                    <a:xfrm>
+                      <a:off x="0" y="0"/>
+                      <a:ext cx="2299321" cy="1514211"/>
+                    </a:xfrm>
+                    <a:prstGeom prst="rect">
+                      <a:avLst/>
+                    </a:prstGeom>
+                  </pic:spPr>
+                </pic:pic>
+              </a:graphicData>
+            </a:graphic>
+          </wp:inline>
+        </w:drawing>
+      </w:r>
+    </w:p>
+    <w:p>
+      <w:pPr>
+        <w:pStyle w:val="NormalWeb"/>
+        <w:shd w:val="clear" w:color="auto" w:fill="FFFFFF"/>
+        <w:spacing w:before="0" w:beforeAutospacing="0" w:after="0" w:afterAutospacing="0"/>
+        <w:textAlignment w:val="baseline"/>
+        <w:rPr>
+          <w:rFonts w:ascii="Roboto" w:hAnsi="Roboto"/>
+        </w:rPr>
+      </w:pPr>
+    </w:p>
+    <w:p>
+      <w:pPr>
+        <w:pStyle w:val="NormalWeb"/>
+        <w:shd w:val="clear" w:color="auto" w:fill="FFFFFF"/>
+        <w:spacing w:before="0" w:beforeAutospacing="0" w:after="0" w:afterAutospacing="0"/>
+        <w:textAlignment w:val="baseline"/>
+        <w:rPr>
+          <w:rFonts w:ascii="Roboto" w:hAnsi="Roboto"/>
+        </w:rPr>
+      </w:pPr>
+      <w:proofErr w:type="spellStart"/>
+      <w:r>
+        <w:rPr>
+          <w:rFonts w:ascii="Roboto" w:hAnsi="Roboto"/>
+        </w:rPr>
+        <w:t>getHeight</w:t>
+      </w:r>
+      <w:proofErr w:type="spellEnd"/>
+      <w:r>
+        <w:rPr>
+          <w:rFonts w:ascii="Roboto" w:hAnsi="Roboto"/>
+        </w:rPr>
+        <w:t xml:space="preserve"> </w:t>
+      </w:r>
+      <w:r>
+        <w:rPr>
+          <w:rFonts w:ascii="Roboto" w:hAnsi="Roboto"/>
+        </w:rPr>
+        <w:t>–</w:t>
+      </w:r>
+      <w:r>
+        <w:rPr>
+          <w:rFonts w:ascii="Roboto" w:hAnsi="Roboto"/>
+        </w:rPr>
+        <w:t xml:space="preserve"> </w:t>
+      </w:r>
+      <w:r>
+        <w:rPr>
+          <w:rFonts w:ascii="Roboto" w:hAnsi="Roboto"/>
+        </w:rPr>
+        <w:t>Get the tree height.</w:t>
+      </w:r>
+    </w:p>
+    <w:p>
+      <w:pPr>
+        <w:pStyle w:val="NormalWeb"/>
+        <w:shd w:val="clear" w:color="auto" w:fill="FFFFFF"/>
+        <w:spacing w:before="0" w:beforeAutospacing="0" w:after="0" w:afterAutospacing="0"/>
+        <w:textAlignment w:val="baseline"/>
+        <w:rPr>
+          <w:rFonts w:ascii="Roboto" w:hAnsi="Roboto"/>
+        </w:rPr>
+      </w:pPr>
+      <w:r>
+        <w:rPr>
+          <w:noProof/>
+        </w:rPr>
+        <w:drawing>
+          <wp:inline distT="0" distB="0" distL="0" distR="0" wp14:anchorId="46CFE71C" wp14:editId="7C3E877B">
+            <wp:extent cx="2327564" cy="1116037"/>
+            <wp:effectExtent l="0" t="0" r="0" b="8255"/>
+            <wp:docPr id="2" name="Picture 2"/>
+            <wp:cNvGraphicFramePr>
+              <a:graphicFrameLocks xmlns:a="http://schemas.openxmlformats.org/drawingml/2006/main" noChangeAspect="1"/>
+            </wp:cNvGraphicFramePr>
+            <a:graphic xmlns:a="http://schemas.openxmlformats.org/drawingml/2006/main">
+              <a:graphicData uri="http://schemas.openxmlformats.org/drawingml/2006/picture">
+                <pic:pic xmlns:pic="http://schemas.openxmlformats.org/drawingml/2006/picture">
+                  <pic:nvPicPr>
+                    <pic:cNvPr id="1" name=""/>
+                    <pic:cNvPicPr/>
+                  </pic:nvPicPr>
+                  <pic:blipFill>
+                    <a:blip r:embed="rId12"/>
+                    <a:stretch>
+                      <a:fillRect/>
+                    </a:stretch>
+                  </pic:blipFill>
+                  <pic:spPr>
+                    <a:xfrm>
+                      <a:off x="0" y="0"/>
+                      <a:ext cx="2338151" cy="1121114"/>
+                    </a:xfrm>
+                    <a:prstGeom prst="rect">
+                      <a:avLst/>
+                    </a:prstGeom>
+                  </pic:spPr>
+                </pic:pic>
+              </a:graphicData>
+            </a:graphic>
+          </wp:inline>
+        </w:drawing>
+      </w:r>
+    </w:p>
+    <w:p>
+      <w:pPr>
+        <w:pStyle w:val="NormalWeb"/>
+        <w:shd w:val="clear" w:color="auto" w:fill="FFFFFF"/>
+        <w:spacing w:before="0" w:beforeAutospacing="0" w:after="0" w:afterAutospacing="0"/>
+        <w:textAlignment w:val="baseline"/>
+        <w:rPr>
+          <w:rFonts w:ascii="Roboto" w:hAnsi="Roboto"/>
+        </w:rPr>
+      </w:pPr>
+    </w:p>
+    <w:p>
+      <w:pPr>
+        <w:pStyle w:val="NormalWeb"/>
+        <w:shd w:val="clear" w:color="auto" w:fill="FFFFFF"/>
+        <w:spacing w:before="0" w:beforeAutospacing="0" w:after="0" w:afterAutospacing="0"/>
+        <w:textAlignment w:val="baseline"/>
+        <w:rPr>
+          <w:rFonts w:ascii="Roboto" w:hAnsi="Roboto"/>
+        </w:rPr>
+      </w:pPr>
+      <w:proofErr w:type="spellStart"/>
+      <w:r>
+        <w:rPr>
+          <w:rFonts w:ascii="Roboto" w:hAnsi="Roboto"/>
+        </w:rPr>
+        <w:t>AddNode</w:t>
+      </w:r>
+      <w:proofErr w:type="spellEnd"/>
+      <w:r>
+        <w:rPr>
+          <w:rFonts w:ascii="Roboto" w:hAnsi="Roboto"/>
+        </w:rPr>
+        <w:t>(value)</w:t>
+      </w:r>
+      <w:r>
+        <w:rPr>
+          <w:rFonts w:ascii="Roboto" w:hAnsi="Roboto"/>
+        </w:rPr>
+        <w:t xml:space="preserve"> – Traverse tree and add to a leaf</w:t>
+      </w:r>
+    </w:p>
+    <w:p>
+      <w:pPr>
+        <w:pStyle w:val="NormalWeb"/>
+        <w:shd w:val="clear" w:color="auto" w:fill="FFFFFF"/>
+        <w:spacing w:before="0" w:beforeAutospacing="0" w:after="0" w:afterAutospacing="0"/>
+        <w:textAlignment w:val="baseline"/>
+        <w:rPr>
+          <w:rFonts w:ascii="Roboto" w:hAnsi="Roboto"/>
+        </w:rPr>
+      </w:pPr>
+      <w:proofErr w:type="spellStart"/>
+      <w:r>
+        <w:rPr>
+          <w:rFonts w:ascii="Roboto" w:hAnsi="Roboto"/>
+        </w:rPr>
+        <w:t>DeleteNode</w:t>
+      </w:r>
+      <w:proofErr w:type="spellEnd"/>
+      <w:r>
+        <w:rPr>
+          <w:rFonts w:ascii="Roboto" w:hAnsi="Roboto"/>
+        </w:rPr>
+        <w:t>(value)</w:t>
+      </w:r>
+      <w:r>
+        <w:rPr>
+          <w:rFonts w:ascii="Roboto" w:hAnsi="Roboto"/>
+        </w:rPr>
+        <w:t xml:space="preserve"> – Tricky. Watch video again</w:t>
+      </w:r>
+      <w:r>
+        <w:rPr>
+          <w:rFonts w:ascii="Roboto" w:hAnsi="Roboto"/>
+        </w:rPr>
+        <w:t xml:space="preserve"> – Remove as last leaf is easy. Remove a node with one child is easy, just attach the child to the parent. </w:t>
+      </w:r>
+      <w:proofErr w:type="gramStart"/>
+      <w:r>
+        <w:rPr>
+          <w:rFonts w:ascii="Roboto" w:hAnsi="Roboto"/>
+        </w:rPr>
+        <w:t>In order to</w:t>
+      </w:r>
+      <w:proofErr w:type="gramEnd"/>
+      <w:r>
+        <w:rPr>
+          <w:rFonts w:ascii="Roboto" w:hAnsi="Roboto"/>
+        </w:rPr>
+        <w:t xml:space="preserve"> remove a node with two children, find the min in the right subtree of that node. That node will not have a left child. Replace the node value with the min node value and delete the one child min node.</w:t>
+      </w:r>
+    </w:p>
+    <w:p>
+      <w:pPr>
+        <w:pStyle w:val="NormalWeb"/>
+        <w:shd w:val="clear" w:color="auto" w:fill="FFFFFF"/>
+        <w:spacing w:before="0" w:beforeAutospacing="0" w:after="0" w:afterAutospacing="0"/>
+        <w:textAlignment w:val="baseline"/>
+        <w:rPr>
+          <w:rFonts w:ascii="Roboto" w:hAnsi="Roboto"/>
+        </w:rPr>
+      </w:pPr>
+      <w:proofErr w:type="spellStart"/>
+      <w:r>
+        <w:rPr>
+          <w:rFonts w:ascii="Roboto" w:hAnsi="Roboto"/>
+        </w:rPr>
+        <w:t>NodeExists</w:t>
+      </w:r>
+      <w:proofErr w:type="spellEnd"/>
+      <w:r>
+        <w:rPr>
+          <w:rFonts w:ascii="Roboto" w:hAnsi="Roboto"/>
+        </w:rPr>
+        <w:t>(value)</w:t>
+      </w:r>
+      <w:r>
+        <w:rPr>
+          <w:rFonts w:ascii="Roboto" w:hAnsi="Roboto"/>
+        </w:rPr>
+        <w:t xml:space="preserve"> – Similar algo as </w:t>
+      </w:r>
+      <w:proofErr w:type="spellStart"/>
+      <w:r>
+        <w:rPr>
+          <w:rFonts w:ascii="Roboto" w:hAnsi="Roboto"/>
+        </w:rPr>
+        <w:t>AddNode</w:t>
+      </w:r>
+      <w:proofErr w:type="spellEnd"/>
+    </w:p>
+    <w:p>
+      <w:pPr>
+        <w:pStyle w:val="NormalWeb"/>
+        <w:shd w:val="clear" w:color="auto" w:fill="FFFFFF"/>
+        <w:spacing w:before="0" w:beforeAutospacing="0" w:after="0" w:afterAutospacing="0"/>
+        <w:textAlignment w:val="baseline"/>
+        <w:rPr>
+          <w:noProof/>
+        </w:rPr>
+      </w:pPr>
+      <w:proofErr w:type="spellStart"/>
+      <w:r>
+        <w:rPr>
+          <w:rFonts w:ascii="Roboto" w:hAnsi="Roboto"/>
+        </w:rPr>
+        <w:t>Brea</w:t>
+      </w:r>
+      <w:r>
+        <w:rPr>
+          <w:rFonts w:ascii="Roboto" w:hAnsi="Roboto"/>
+        </w:rPr>
+        <w:t>d</w:t>
+      </w:r>
+      <w:r>
+        <w:rPr>
+          <w:rFonts w:ascii="Roboto" w:hAnsi="Roboto"/>
+        </w:rPr>
+        <w:t>thFirstSearch</w:t>
+      </w:r>
+      <w:proofErr w:type="spellEnd"/>
+      <w:r>
+        <w:rPr>
+          <w:rFonts w:ascii="Roboto" w:hAnsi="Roboto"/>
+        </w:rPr>
+        <w:t xml:space="preserve"> – </w:t>
+      </w:r>
+    </w:p>
+    <w:p>
+      <w:pPr>
+        <w:pStyle w:val="NormalWeb"/>
+        <w:shd w:val="clear" w:color="auto" w:fill="FFFFFF"/>
+        <w:spacing w:before="0" w:beforeAutospacing="0" w:after="0" w:afterAutospacing="0"/>
+        <w:textAlignment w:val="baseline"/>
+        <w:rPr>
+          <w:rFonts w:ascii="Roboto" w:hAnsi="Roboto"/>
+        </w:rPr>
+      </w:pPr>
+      <w:r>
+        <w:rPr>
+          <w:noProof/>
+        </w:rPr>
+        <w:lastRenderedPageBreak/>
+        <w:drawing>
+          <wp:inline distT="0" distB="0" distL="0" distR="0" wp14:anchorId="41CDDA8A" wp14:editId="051234EF">
+            <wp:extent cx="2387089" cy="2415654"/>
+            <wp:effectExtent l="0" t="0" r="0" b="3810"/>
+            <wp:docPr id="1" name="Picture 1"/>
+            <wp:cNvGraphicFramePr>
+              <a:graphicFrameLocks xmlns:a="http://schemas.openxmlformats.org/drawingml/2006/main" noChangeAspect="1"/>
+            </wp:cNvGraphicFramePr>
+            <a:graphic xmlns:a="http://schemas.openxmlformats.org/drawingml/2006/main">
+              <a:graphicData uri="http://schemas.openxmlformats.org/drawingml/2006/picture">
+                <pic:pic xmlns:pic="http://schemas.openxmlformats.org/drawingml/2006/picture">
+                  <pic:nvPicPr>
+                    <pic:cNvPr id="1" name=""/>
+                    <pic:cNvPicPr/>
+                  </pic:nvPicPr>
+                  <pic:blipFill>
+                    <a:blip r:embed="rId13"/>
+                    <a:stretch>
+                      <a:fillRect/>
+                    </a:stretch>
+                  </pic:blipFill>
+                  <pic:spPr>
+                    <a:xfrm>
+                      <a:off x="0" y="0"/>
+                      <a:ext cx="2401005" cy="2429736"/>
+                    </a:xfrm>
+                    <a:prstGeom prst="rect">
+                      <a:avLst/>
+                    </a:prstGeom>
+                  </pic:spPr>
+                </pic:pic>
+              </a:graphicData>
+            </a:graphic>
+          </wp:inline>
+        </w:drawing>
+      </w:r>
+    </w:p>
+    <w:p>
+      <w:pPr>
+        <w:pStyle w:val="NormalWeb"/>
+        <w:shd w:val="clear" w:color="auto" w:fill="FFFFFF"/>
+        <w:spacing w:before="0" w:beforeAutospacing="0" w:after="0" w:afterAutospacing="0"/>
+        <w:textAlignment w:val="baseline"/>
+        <w:rPr>
+          <w:rFonts w:ascii="Roboto" w:hAnsi="Roboto"/>
+        </w:rPr>
+      </w:pPr>
+      <w:proofErr w:type="spellStart"/>
+      <w:r>
+        <w:rPr>
+          <w:rFonts w:ascii="Roboto" w:hAnsi="Roboto"/>
+        </w:rPr>
+        <w:t>InOrderTraversal</w:t>
+      </w:r>
+      <w:proofErr w:type="spellEnd"/>
+      <w:r>
+        <w:rPr>
+          <w:rFonts w:ascii="Roboto" w:hAnsi="Roboto"/>
+        </w:rPr>
+        <w:t xml:space="preserve"> – Recursive Traversal of left first, then print node and the right child</w:t>
+      </w:r>
+    </w:p>
+    <w:p>
+      <w:pPr>
+        <w:pStyle w:val="NormalWeb"/>
+        <w:shd w:val="clear" w:color="auto" w:fill="FFFFFF"/>
+        <w:spacing w:before="0" w:beforeAutospacing="0" w:after="0" w:afterAutospacing="0"/>
+        <w:textAlignment w:val="baseline"/>
+        <w:rPr>
+          <w:rFonts w:ascii="Roboto" w:hAnsi="Roboto"/>
+        </w:rPr>
+      </w:pPr>
+      <w:proofErr w:type="spellStart"/>
+      <w:r>
+        <w:rPr>
+          <w:rFonts w:ascii="Roboto" w:hAnsi="Roboto"/>
+        </w:rPr>
+        <w:t>PreOrderTraversal</w:t>
+      </w:r>
+      <w:proofErr w:type="spellEnd"/>
+      <w:r>
+        <w:rPr>
+          <w:rFonts w:ascii="Roboto" w:hAnsi="Roboto"/>
+        </w:rPr>
+        <w:t xml:space="preserve"> – Recursively visit the node, then the left tree, then the right tree.</w:t>
+      </w:r>
+    </w:p>
+    <w:p>
+      <w:pPr>
+        <w:pStyle w:val="NormalWeb"/>
+        <w:shd w:val="clear" w:color="auto" w:fill="FFFFFF"/>
+        <w:spacing w:before="0" w:beforeAutospacing="0" w:after="0" w:afterAutospacing="0"/>
+        <w:textAlignment w:val="baseline"/>
+        <w:rPr>
+          <w:rFonts w:ascii="Roboto" w:hAnsi="Roboto"/>
+        </w:rPr>
+      </w:pPr>
+      <w:proofErr w:type="spellStart"/>
+      <w:r>
+        <w:rPr>
+          <w:rFonts w:ascii="Roboto" w:hAnsi="Roboto"/>
+        </w:rPr>
+        <w:t>PostOrderTraversal</w:t>
+      </w:r>
+      <w:proofErr w:type="spellEnd"/>
+      <w:r>
+        <w:rPr>
+          <w:rFonts w:ascii="Roboto" w:hAnsi="Roboto"/>
+        </w:rPr>
+        <w:t xml:space="preserve"> – Recursively visit the left tree, the right tree and then the node.</w:t>
+      </w:r>
+    </w:p>
+    <w:p>
+      <w:pPr>
+        <w:pStyle w:val="NormalWeb"/>
+        <w:shd w:val="clear" w:color="auto" w:fill="FFFFFF"/>
+        <w:spacing w:before="0" w:beforeAutospacing="0" w:after="0" w:afterAutospacing="0"/>
+        <w:textAlignment w:val="baseline"/>
+        <w:rPr>
+          <w:rFonts w:ascii="Roboto" w:hAnsi="Roboto"/>
+        </w:rPr>
+      </w:pPr>
+    </w:p>
+    <w:p>
+      <w:pPr>
+        <w:pStyle w:val="NormalWeb"/>
+        <w:shd w:val="clear" w:color="auto" w:fill="FFFFFF"/>
+        <w:spacing w:before="0" w:beforeAutospacing="0" w:after="0" w:afterAutospacing="0"/>
+        <w:textAlignment w:val="baseline"/>
+        <w:rPr>
+          <w:rFonts w:ascii="Roboto" w:hAnsi="Roboto"/>
+        </w:rPr>
+      </w:pPr>
+    </w:p>
+    <w:p>
+      <w:pPr>
+        <w:pStyle w:val="NormalWeb"/>
+        <w:shd w:val="clear" w:color="auto" w:fill="FFFFFF"/>
+        <w:spacing w:before="0" w:beforeAutospacing="0" w:after="0" w:afterAutospacing="0"/>
+        <w:textAlignment w:val="baseline"/>
+        <w:rPr>
+          <w:rFonts w:ascii="Roboto" w:hAnsi="Roboto"/>
+        </w:rPr>
+      </w:pPr>
+    </w:p>
+    <w:p>
+      <w:pPr>
+        <w:pStyle w:val="NormalWeb"/>
+        <w:shd w:val="clear" w:color="auto" w:fill="FFFFFF"/>
+        <w:spacing w:before="0" w:beforeAutospacing="0" w:after="0" w:afterAutospacing="0"/>
+        <w:textAlignment w:val="baseline"/>
+        <w:rPr>
+          <w:rFonts w:ascii="Roboto" w:hAnsi="Roboto"/>
+        </w:rPr>
+      </w:pPr>
+    </w:p>
+    <w:p>
+      <w:pPr>
+        <w:pStyle w:val="NormalWeb"/>
+        <w:shd w:val="clear" w:color="auto" w:fill="FFFFFF"/>
+        <w:spacing w:before="0" w:beforeAutospacing="0" w:after="0" w:afterAutospacing="0"/>
+        <w:textAlignment w:val="baseline"/>
+        <w:rPr>
+          <w:rFonts w:ascii="Roboto" w:hAnsi="Roboto"/>
+        </w:rPr>
+      </w:pPr>
+    </w:p>
+    <w:p>
+      <w:pPr>
+        <w:pStyle w:val="NormalWeb"/>
+        <w:shd w:val="clear" w:color="auto" w:fill="FFFFFF"/>
+        <w:spacing w:before="0" w:beforeAutospacing="0" w:after="0" w:afterAutospacing="0"/>
+        <w:textAlignment w:val="baseline"/>
+        <w:rPr>
+          <w:rFonts w:ascii="Roboto" w:hAnsi="Roboto"/>
+        </w:rPr>
+      </w:pPr>
     </w:p>
     <w:p/>
     <w:p/>
@@ -1600,6 +2533,95 @@
 <file path=word/numbering.xml><?xml version="1.0" encoding="utf-8"?>
 <w:numbering xmlns:wpc="http://schemas.microsoft.com/office/word/2010/wordprocessingCanvas" xmlns:cx="http://schemas.microsoft.com/office/drawing/2014/chartex" xmlns:cx1="http://schemas.microsoft.com/office/drawing/2015/9/8/chartex" xmlns:cx2="http://schemas.microsoft.com/office/drawing/2015/10/21/chartex" xmlns:cx3="http://schemas.microsoft.com/office/drawing/2016/5/9/chartex" xmlns:cx4="http://schemas.microsoft.com/office/drawing/2016/5/10/chartex" xmlns:cx5="http://schemas.microsoft.com/office/drawing/2016/5/11/chartex" xmlns:cx6="http://schemas.microsoft.com/office/drawing/2016/5/12/chartex" xmlns:cx7="http://schemas.microsoft.com/office/drawing/2016/5/13/chartex" xmlns:cx8="http://schemas.microsoft.com/office/drawing/2016/5/14/chartex" xmlns:mc="http://schemas.openxmlformats.org/markup-compatibility/2006" xmlns:aink="http://schemas.microsoft.com/office/drawing/2016/ink" xmlns:am3d="http://schemas.microsoft.com/office/drawing/2017/model3d" xmlns:o="urn:schemas-microsoft-com:office:office" xmlns:r="http://schemas.openxmlformats.org/officeDocument/2006/relationships" xmlns:m="http://schemas.openxmlformats.org/officeDocument/2006/math" xmlns:v="urn:schemas-microsoft-com:vml" xmlns:wp14="http://schemas.microsoft.com/office/word/2010/wordprocessingDrawing" xmlns:wp="http://schemas.openxmlformats.org/drawingml/2006/wordprocessingDrawing" xmlns:w10="urn:schemas-microsoft-com:office:word" xmlns:w="http://schemas.openxmlformats.org/wordprocessingml/2006/main" xmlns:w14="http://schemas.microsoft.com/office/word/2010/wordml" xmlns:w15="http://schemas.microsoft.com/office/word/2012/wordml" xmlns:w16cex="http://schemas.microsoft.com/office/word/2018/wordml/cex" xmlns:w16cid="http://schemas.microsoft.com/office/word/2016/wordml/cid" xmlns:w16="http://schemas.microsoft.com/office/word/2018/wordml" xmlns:w16se="http://schemas.microsoft.com/office/word/2015/wordml/symex" xmlns:wpg="http://schemas.microsoft.com/office/word/2010/wordprocessingGroup" xmlns:wpi="http://schemas.microsoft.com/office/word/2010/wordprocessingInk" xmlns:wne="http://schemas.microsoft.com/office/word/2006/wordml" xmlns:wps="http://schemas.microsoft.com/office/word/2010/wordprocessingShape" mc:Ignorable="w14 w15 w16se w16cid w16 w16cex wp14">
   <w:abstractNum w:abstractNumId="0" w15:restartNumberingAfterBreak="0">
+    <w:nsid w:val="01F36636"/>
+    <w:multiLevelType w:val="hybridMultilevel"/>
+    <w:tmpl w:val="CB66C336"/>
+    <w:lvl w:ilvl="0" w:tplc="04090011">
+      <w:start w:val="1"/>
+      <w:numFmt w:val="decimal"/>
+      <w:lvlText w:val="%1)"/>
+      <w:lvlJc w:val="left"/>
+      <w:pPr>
+        <w:ind w:left="720" w:hanging="360"/>
+      </w:pPr>
+      <w:rPr>
+        <w:rFonts w:hint="default"/>
+      </w:rPr>
+    </w:lvl>
+    <w:lvl w:ilvl="1" w:tplc="04090019" w:tentative="1">
+      <w:start w:val="1"/>
+      <w:numFmt w:val="lowerLetter"/>
+      <w:lvlText w:val="%2."/>
+      <w:lvlJc w:val="left"/>
+      <w:pPr>
+        <w:ind w:left="1440" w:hanging="360"/>
+      </w:pPr>
+    </w:lvl>
+    <w:lvl w:ilvl="2" w:tplc="0409001B" w:tentative="1">
+      <w:start w:val="1"/>
+      <w:numFmt w:val="lowerRoman"/>
+      <w:lvlText w:val="%3."/>
+      <w:lvlJc w:val="right"/>
+      <w:pPr>
+        <w:ind w:left="2160" w:hanging="180"/>
+      </w:pPr>
+    </w:lvl>
+    <w:lvl w:ilvl="3" w:tplc="0409000F" w:tentative="1">
+      <w:start w:val="1"/>
+      <w:numFmt w:val="decimal"/>
+      <w:lvlText w:val="%4."/>
+      <w:lvlJc w:val="left"/>
+      <w:pPr>
+        <w:ind w:left="2880" w:hanging="360"/>
+      </w:pPr>
+    </w:lvl>
+    <w:lvl w:ilvl="4" w:tplc="04090019" w:tentative="1">
+      <w:start w:val="1"/>
+      <w:numFmt w:val="lowerLetter"/>
+      <w:lvlText w:val="%5."/>
+      <w:lvlJc w:val="left"/>
+      <w:pPr>
+        <w:ind w:left="3600" w:hanging="360"/>
+      </w:pPr>
+    </w:lvl>
+    <w:lvl w:ilvl="5" w:tplc="0409001B" w:tentative="1">
+      <w:start w:val="1"/>
+      <w:numFmt w:val="lowerRoman"/>
+      <w:lvlText w:val="%6."/>
+      <w:lvlJc w:val="right"/>
+      <w:pPr>
+        <w:ind w:left="4320" w:hanging="180"/>
+      </w:pPr>
+    </w:lvl>
+    <w:lvl w:ilvl="6" w:tplc="0409000F" w:tentative="1">
+      <w:start w:val="1"/>
+      <w:numFmt w:val="decimal"/>
+      <w:lvlText w:val="%7."/>
+      <w:lvlJc w:val="left"/>
+      <w:pPr>
+        <w:ind w:left="5040" w:hanging="360"/>
+      </w:pPr>
+    </w:lvl>
+    <w:lvl w:ilvl="7" w:tplc="04090019" w:tentative="1">
+      <w:start w:val="1"/>
+      <w:numFmt w:val="lowerLetter"/>
+      <w:lvlText w:val="%8."/>
+      <w:lvlJc w:val="left"/>
+      <w:pPr>
+        <w:ind w:left="5760" w:hanging="360"/>
+      </w:pPr>
+    </w:lvl>
+    <w:lvl w:ilvl="8" w:tplc="0409001B" w:tentative="1">
+      <w:start w:val="1"/>
+      <w:numFmt w:val="lowerRoman"/>
+      <w:lvlText w:val="%9."/>
+      <w:lvlJc w:val="right"/>
+      <w:pPr>
+        <w:ind w:left="6480" w:hanging="180"/>
+      </w:pPr>
+    </w:lvl>
+  </w:abstractNum>
+  <w:abstractNum w:abstractNumId="1" w15:restartNumberingAfterBreak="0">
     <w:nsid w:val="0F490487"/>
     <w:multiLevelType w:val="hybridMultilevel"/>
     <w:tmpl w:val="122C8A9A"/>
@@ -1688,7 +2710,7 @@
       </w:pPr>
     </w:lvl>
   </w:abstractNum>
-  <w:abstractNum w:abstractNumId="1" w15:restartNumberingAfterBreak="0">
+  <w:abstractNum w:abstractNumId="2" w15:restartNumberingAfterBreak="0">
     <w:nsid w:val="40571C48"/>
     <w:multiLevelType w:val="hybridMultilevel"/>
     <w:tmpl w:val="E7C61908"/>
@@ -1777,7 +2799,156 @@
       </w:pPr>
     </w:lvl>
   </w:abstractNum>
-  <w:abstractNum w:abstractNumId="2" w15:restartNumberingAfterBreak="0">
+  <w:abstractNum w:abstractNumId="3" w15:restartNumberingAfterBreak="0">
+    <w:nsid w:val="47D501A4"/>
+    <w:multiLevelType w:val="multilevel"/>
+    <w:tmpl w:val="1D40A296"/>
+    <w:lvl w:ilvl="0">
+      <w:start w:val="1"/>
+      <w:numFmt w:val="bullet"/>
+      <w:lvlText w:val=""/>
+      <w:lvlJc w:val="left"/>
+      <w:pPr>
+        <w:tabs>
+          <w:tab w:val="num" w:pos="720"/>
+        </w:tabs>
+        <w:ind w:left="720" w:hanging="360"/>
+      </w:pPr>
+      <w:rPr>
+        <w:rFonts w:ascii="Symbol" w:hAnsi="Symbol" w:hint="default"/>
+        <w:sz w:val="20"/>
+      </w:rPr>
+    </w:lvl>
+    <w:lvl w:ilvl="1" w:tentative="1">
+      <w:start w:val="1"/>
+      <w:numFmt w:val="bullet"/>
+      <w:lvlText w:val=""/>
+      <w:lvlJc w:val="left"/>
+      <w:pPr>
+        <w:tabs>
+          <w:tab w:val="num" w:pos="1440"/>
+        </w:tabs>
+        <w:ind w:left="1440" w:hanging="360"/>
+      </w:pPr>
+      <w:rPr>
+        <w:rFonts w:ascii="Symbol" w:hAnsi="Symbol" w:hint="default"/>
+        <w:sz w:val="20"/>
+      </w:rPr>
+    </w:lvl>
+    <w:lvl w:ilvl="2" w:tentative="1">
+      <w:start w:val="1"/>
+      <w:numFmt w:val="bullet"/>
+      <w:lvlText w:val=""/>
+      <w:lvlJc w:val="left"/>
+      <w:pPr>
+        <w:tabs>
+          <w:tab w:val="num" w:pos="2160"/>
+        </w:tabs>
+        <w:ind w:left="2160" w:hanging="360"/>
+      </w:pPr>
+      <w:rPr>
+        <w:rFonts w:ascii="Symbol" w:hAnsi="Symbol" w:hint="default"/>
+        <w:sz w:val="20"/>
+      </w:rPr>
+    </w:lvl>
+    <w:lvl w:ilvl="3" w:tentative="1">
+      <w:start w:val="1"/>
+      <w:numFmt w:val="bullet"/>
+      <w:lvlText w:val=""/>
+      <w:lvlJc w:val="left"/>
+      <w:pPr>
+        <w:tabs>
+          <w:tab w:val="num" w:pos="2880"/>
+        </w:tabs>
+        <w:ind w:left="2880" w:hanging="360"/>
+      </w:pPr>
+      <w:rPr>
+        <w:rFonts w:ascii="Symbol" w:hAnsi="Symbol" w:hint="default"/>
+        <w:sz w:val="20"/>
+      </w:rPr>
+    </w:lvl>
+    <w:lvl w:ilvl="4" w:tentative="1">
+      <w:start w:val="1"/>
+      <w:numFmt w:val="bullet"/>
+      <w:lvlText w:val=""/>
+      <w:lvlJc w:val="left"/>
+      <w:pPr>
+        <w:tabs>
+          <w:tab w:val="num" w:pos="3600"/>
+        </w:tabs>
+        <w:ind w:left="3600" w:hanging="360"/>
+      </w:pPr>
+      <w:rPr>
+        <w:rFonts w:ascii="Symbol" w:hAnsi="Symbol" w:hint="default"/>
+        <w:sz w:val="20"/>
+      </w:rPr>
+    </w:lvl>
+    <w:lvl w:ilvl="5" w:tentative="1">
+      <w:start w:val="1"/>
+      <w:numFmt w:val="bullet"/>
+      <w:lvlText w:val=""/>
+      <w:lvlJc w:val="left"/>
+      <w:pPr>
+        <w:tabs>
+          <w:tab w:val="num" w:pos="4320"/>
+        </w:tabs>
+        <w:ind w:left="4320" w:hanging="360"/>
+      </w:pPr>
+      <w:rPr>
+        <w:rFonts w:ascii="Symbol" w:hAnsi="Symbol" w:hint="default"/>
+        <w:sz w:val="20"/>
+      </w:rPr>
+    </w:lvl>
+    <w:lvl w:ilvl="6" w:tentative="1">
+      <w:start w:val="1"/>
+      <w:numFmt w:val="bullet"/>
+      <w:lvlText w:val=""/>
+      <w:lvlJc w:val="left"/>
+      <w:pPr>
+        <w:tabs>
+          <w:tab w:val="num" w:pos="5040"/>
+        </w:tabs>
+        <w:ind w:left="5040" w:hanging="360"/>
+      </w:pPr>
+      <w:rPr>
+        <w:rFonts w:ascii="Symbol" w:hAnsi="Symbol" w:hint="default"/>
+        <w:sz w:val="20"/>
+      </w:rPr>
+    </w:lvl>
+    <w:lvl w:ilvl="7" w:tentative="1">
+      <w:start w:val="1"/>
+      <w:numFmt w:val="bullet"/>
+      <w:lvlText w:val=""/>
+      <w:lvlJc w:val="left"/>
+      <w:pPr>
+        <w:tabs>
+          <w:tab w:val="num" w:pos="5760"/>
+        </w:tabs>
+        <w:ind w:left="5760" w:hanging="360"/>
+      </w:pPr>
+      <w:rPr>
+        <w:rFonts w:ascii="Symbol" w:hAnsi="Symbol" w:hint="default"/>
+        <w:sz w:val="20"/>
+      </w:rPr>
+    </w:lvl>
+    <w:lvl w:ilvl="8" w:tentative="1">
+      <w:start w:val="1"/>
+      <w:numFmt w:val="bullet"/>
+      <w:lvlText w:val=""/>
+      <w:lvlJc w:val="left"/>
+      <w:pPr>
+        <w:tabs>
+          <w:tab w:val="num" w:pos="6480"/>
+        </w:tabs>
+        <w:ind w:left="6480" w:hanging="360"/>
+      </w:pPr>
+      <w:rPr>
+        <w:rFonts w:ascii="Symbol" w:hAnsi="Symbol" w:hint="default"/>
+        <w:sz w:val="20"/>
+      </w:rPr>
+    </w:lvl>
+  </w:abstractNum>
+  <w:abstractNum w:abstractNumId="4" w15:restartNumberingAfterBreak="0">
     <w:nsid w:val="5432530B"/>
     <w:multiLevelType w:val="hybridMultilevel"/>
     <w:tmpl w:val="0A3C22F2"/>
@@ -1866,7 +3037,7 @@
       </w:pPr>
     </w:lvl>
   </w:abstractNum>
-  <w:abstractNum w:abstractNumId="3" w15:restartNumberingAfterBreak="0">
+  <w:abstractNum w:abstractNumId="5" w15:restartNumberingAfterBreak="0">
     <w:nsid w:val="6D202CDB"/>
     <w:multiLevelType w:val="hybridMultilevel"/>
     <w:tmpl w:val="F17A93A2"/>
@@ -1953,15 +3124,21 @@
     </w:lvl>
   </w:abstractNum>
   <w:num w:numId="1">
+    <w:abstractNumId w:val="4"/>
+  </w:num>
+  <w:num w:numId="2">
+    <w:abstractNumId w:val="5"/>
+  </w:num>
+  <w:num w:numId="3">
     <w:abstractNumId w:val="2"/>
   </w:num>
-  <w:num w:numId="2">
+  <w:num w:numId="4">
+    <w:abstractNumId w:val="1"/>
+  </w:num>
+  <w:num w:numId="5">
     <w:abstractNumId w:val="3"/>
   </w:num>
-  <w:num w:numId="3">
-    <w:abstractNumId w:val="1"/>
-  </w:num>
-  <w:num w:numId="4">
+  <w:num w:numId="6">
     <w:abstractNumId w:val="0"/>
   </w:num>
 </w:numbering>
@@ -2387,6 +3564,28 @@
       <w:szCs w:val="32"/>
     </w:rPr>
   </w:style>
+  <w:style w:type="paragraph" w:styleId="Heading2">
+    <w:name w:val="heading 2"/>
+    <w:basedOn w:val="Normal"/>
+    <w:next w:val="Normal"/>
+    <w:link w:val="Heading2Char"/>
+    <w:uiPriority w:val="9"/>
+    <w:unhideWhenUsed/>
+    <w:qFormat/>
+    <w:rsid w:val="00CE480E"/>
+    <w:pPr>
+      <w:keepNext/>
+      <w:keepLines/>
+      <w:spacing w:before="40" w:after="0"/>
+      <w:outlineLvl w:val="1"/>
+    </w:pPr>
+    <w:rPr>
+      <w:rFonts w:asciiTheme="majorHAnsi" w:eastAsiaTheme="majorEastAsia" w:hAnsiTheme="majorHAnsi" w:cstheme="majorBidi"/>
+      <w:color w:val="2F5496" w:themeColor="accent1" w:themeShade="BF"/>
+      <w:sz w:val="26"/>
+      <w:szCs w:val="26"/>
+    </w:rPr>
+  </w:style>
   <w:style w:type="character" w:default="1" w:styleId="DefaultParagraphFont">
     <w:name w:val="Default Paragraph Font"/>
     <w:uiPriority w:val="1"/>
@@ -2442,7 +3641,6 @@
     <w:name w:val="Normal (Web)"/>
     <w:basedOn w:val="Normal"/>
     <w:uiPriority w:val="99"/>
-    <w:semiHidden/>
     <w:unhideWhenUsed/>
     <w:rsid w:val="00A716E7"/>
     <w:pPr>
@@ -2486,6 +3684,19 @@
     <w:rPr>
       <w:color w:val="605E5C"/>
       <w:shd w:val="clear" w:color="auto" w:fill="E1DFDD"/>
+    </w:rPr>
+  </w:style>
+  <w:style w:type="character" w:customStyle="1" w:styleId="Heading2Char">
+    <w:name w:val="Heading 2 Char"/>
+    <w:basedOn w:val="DefaultParagraphFont"/>
+    <w:link w:val="Heading2"/>
+    <w:uiPriority w:val="9"/>
+    <w:rsid w:val="00CE480E"/>
+    <w:rPr>
+      <w:rFonts w:asciiTheme="majorHAnsi" w:eastAsiaTheme="majorEastAsia" w:hAnsiTheme="majorHAnsi" w:cstheme="majorBidi"/>
+      <w:color w:val="2F5496" w:themeColor="accent1" w:themeShade="BF"/>
+      <w:sz w:val="26"/>
+      <w:szCs w:val="26"/>
     </w:rPr>
   </w:style>
 </w:styles>
@@ -2784,4 +3995,16 @@
     </a:ext>
   </a:extLst>
 </a:theme>
+</file>
+
+<file path=customXml/item1.xml><?xml version="1.0" encoding="utf-8"?>
+<b:Sources xmlns:b="http://schemas.openxmlformats.org/officeDocument/2006/bibliography" xmlns="http://schemas.openxmlformats.org/officeDocument/2006/bibliography" SelectedStyle="\APASixthEditionOfficeOnline.xsl" StyleName="APA" Version="6"/>
+</file>
+
+<file path=customXml/itemProps1.xml><?xml version="1.0" encoding="utf-8"?>
+<ds:datastoreItem xmlns:ds="http://schemas.openxmlformats.org/officeDocument/2006/customXml" ds:itemID="{90BBEB15-38FF-41EF-A82E-9BB28A620461}">
+  <ds:schemaRefs>
+    <ds:schemaRef ds:uri="http://schemas.openxmlformats.org/officeDocument/2006/bibliography"/>
+  </ds:schemaRefs>
+</ds:datastoreItem>
 </file>
</xml_diff>